<commit_message>
save progress on homework 2
</commit_message>
<xml_diff>
--- a/Homeworks/HW02/PM592_HW2.docx
+++ b/Homeworks/HW02/PM592_HW2.docx
@@ -1046,118 +1046,7 @@
           <w:sz w:val="20"/>
           <w:szCs w:val="20"/>
         </w:rPr>
-        <w:t xml:space="preserve">&gt; </w:t>
-      </w:r>
-      <w:proofErr w:type="spellStart"/>
-      <w:proofErr w:type="gramStart"/>
-      <w:r>
-        <w:rPr>
-          <w:rFonts w:ascii="Consolas" w:eastAsia="Times New Roman" w:hAnsi="Consolas" w:cs="Courier New"/>
-          <w:color w:val="949C8B"/>
-          <w:sz w:val="20"/>
-          <w:szCs w:val="20"/>
-        </w:rPr>
-        <w:t>ggplot</w:t>
-      </w:r>
-      <w:proofErr w:type="spellEnd"/>
-      <w:r>
-        <w:rPr>
-          <w:rFonts w:ascii="Consolas" w:eastAsia="Times New Roman" w:hAnsi="Consolas" w:cs="Courier New"/>
-          <w:color w:val="949C8B"/>
-          <w:sz w:val="20"/>
-          <w:szCs w:val="20"/>
-        </w:rPr>
-        <w:t>(</w:t>
-      </w:r>
-      <w:proofErr w:type="gramEnd"/>
-      <w:r>
-        <w:rPr>
-          <w:rFonts w:ascii="Consolas" w:eastAsia="Times New Roman" w:hAnsi="Consolas" w:cs="Courier New"/>
-          <w:color w:val="949C8B"/>
-          <w:sz w:val="20"/>
-          <w:szCs w:val="20"/>
-        </w:rPr>
-        <w:t>data=</w:t>
-      </w:r>
-      <w:proofErr w:type="spellStart"/>
-      <w:r>
-        <w:rPr>
-          <w:rFonts w:ascii="Consolas" w:eastAsia="Times New Roman" w:hAnsi="Consolas" w:cs="Courier New"/>
-          <w:color w:val="949C8B"/>
-          <w:sz w:val="20"/>
-          <w:szCs w:val="20"/>
-        </w:rPr>
-        <w:t>wcgs</w:t>
-      </w:r>
-      <w:proofErr w:type="spellEnd"/>
-      <w:r>
-        <w:rPr>
-          <w:rFonts w:ascii="Consolas" w:eastAsia="Times New Roman" w:hAnsi="Consolas" w:cs="Courier New"/>
-          <w:color w:val="949C8B"/>
-          <w:sz w:val="20"/>
-          <w:szCs w:val="20"/>
-        </w:rPr>
-        <w:t xml:space="preserve">, </w:t>
-      </w:r>
-      <w:proofErr w:type="spellStart"/>
-      <w:r>
-        <w:rPr>
-          <w:rFonts w:ascii="Consolas" w:eastAsia="Times New Roman" w:hAnsi="Consolas" w:cs="Courier New"/>
-          <w:color w:val="949C8B"/>
-          <w:sz w:val="20"/>
-          <w:szCs w:val="20"/>
-        </w:rPr>
-        <w:t>aes</w:t>
-      </w:r>
-      <w:proofErr w:type="spellEnd"/>
-      <w:r>
-        <w:rPr>
-          <w:rFonts w:ascii="Consolas" w:eastAsia="Times New Roman" w:hAnsi="Consolas" w:cs="Courier New"/>
-          <w:color w:val="949C8B"/>
-          <w:sz w:val="20"/>
-          <w:szCs w:val="20"/>
-        </w:rPr>
-        <w:t>(x=</w:t>
-      </w:r>
-      <w:proofErr w:type="spellStart"/>
-      <w:r>
-        <w:rPr>
-          <w:rFonts w:ascii="Consolas" w:eastAsia="Times New Roman" w:hAnsi="Consolas" w:cs="Courier New"/>
-          <w:color w:val="949C8B"/>
-          <w:sz w:val="20"/>
-          <w:szCs w:val="20"/>
-        </w:rPr>
-        <w:t>bmi</w:t>
-      </w:r>
-      <w:proofErr w:type="spellEnd"/>
-      <w:r>
-        <w:rPr>
-          <w:rFonts w:ascii="Consolas" w:eastAsia="Times New Roman" w:hAnsi="Consolas" w:cs="Courier New"/>
-          <w:color w:val="949C8B"/>
-          <w:sz w:val="20"/>
-          <w:szCs w:val="20"/>
-        </w:rPr>
-        <w:t>, y=</w:t>
-      </w:r>
-      <w:proofErr w:type="spellStart"/>
-      <w:r>
-        <w:rPr>
-          <w:rFonts w:ascii="Consolas" w:eastAsia="Times New Roman" w:hAnsi="Consolas" w:cs="Courier New"/>
-          <w:color w:val="949C8B"/>
-          <w:sz w:val="20"/>
-          <w:szCs w:val="20"/>
-        </w:rPr>
-        <w:t>sbp</w:t>
-      </w:r>
-      <w:proofErr w:type="spellEnd"/>
-      <w:r>
-        <w:rPr>
-          <w:rFonts w:ascii="Consolas" w:eastAsia="Times New Roman" w:hAnsi="Consolas" w:cs="Courier New"/>
-          <w:color w:val="949C8B"/>
-          <w:sz w:val="20"/>
-          <w:szCs w:val="20"/>
-        </w:rPr>
-        <w:t>)) +</w:t>
+        <w:t>&gt; ggplot(data=wcgs, aes(x=bmi, y=sbp)) +</w:t>
       </w:r>
     </w:p>
     <w:p>
@@ -1197,27 +1086,7 @@
           <w:sz w:val="20"/>
           <w:szCs w:val="20"/>
         </w:rPr>
-        <w:t xml:space="preserve">+   </w:t>
-      </w:r>
-      <w:proofErr w:type="spellStart"/>
-      <w:r>
-        <w:rPr>
-          <w:rFonts w:ascii="Consolas" w:eastAsia="Times New Roman" w:hAnsi="Consolas" w:cs="Courier New"/>
-          <w:color w:val="949C8B"/>
-          <w:sz w:val="20"/>
-          <w:szCs w:val="20"/>
-        </w:rPr>
-        <w:t>geom_point</w:t>
-      </w:r>
-      <w:proofErr w:type="spellEnd"/>
-      <w:r>
-        <w:rPr>
-          <w:rFonts w:ascii="Consolas" w:eastAsia="Times New Roman" w:hAnsi="Consolas" w:cs="Courier New"/>
-          <w:color w:val="949C8B"/>
-          <w:sz w:val="20"/>
-          <w:szCs w:val="20"/>
-        </w:rPr>
-        <w:t>(size=1) +</w:t>
+        <w:t>+   geom_point(size=1) +</w:t>
       </w:r>
     </w:p>
     <w:p>
@@ -1257,47 +1126,7 @@
           <w:sz w:val="20"/>
           <w:szCs w:val="20"/>
         </w:rPr>
-        <w:t xml:space="preserve">+   </w:t>
-      </w:r>
-      <w:proofErr w:type="spellStart"/>
-      <w:r>
-        <w:rPr>
-          <w:rFonts w:ascii="Consolas" w:eastAsia="Times New Roman" w:hAnsi="Consolas" w:cs="Courier New"/>
-          <w:color w:val="949C8B"/>
-          <w:sz w:val="20"/>
-          <w:szCs w:val="20"/>
-        </w:rPr>
-        <w:t>theme_</w:t>
-      </w:r>
-      <w:proofErr w:type="gramStart"/>
-      <w:r>
-        <w:rPr>
-          <w:rFonts w:ascii="Consolas" w:eastAsia="Times New Roman" w:hAnsi="Consolas" w:cs="Courier New"/>
-          <w:color w:val="949C8B"/>
-          <w:sz w:val="20"/>
-          <w:szCs w:val="20"/>
-        </w:rPr>
-        <w:t>bw</w:t>
-      </w:r>
-      <w:proofErr w:type="spellEnd"/>
-      <w:r>
-        <w:rPr>
-          <w:rFonts w:ascii="Consolas" w:eastAsia="Times New Roman" w:hAnsi="Consolas" w:cs="Courier New"/>
-          <w:color w:val="949C8B"/>
-          <w:sz w:val="20"/>
-          <w:szCs w:val="20"/>
-        </w:rPr>
-        <w:t>(</w:t>
-      </w:r>
-      <w:proofErr w:type="gramEnd"/>
-      <w:r>
-        <w:rPr>
-          <w:rFonts w:ascii="Consolas" w:eastAsia="Times New Roman" w:hAnsi="Consolas" w:cs="Courier New"/>
-          <w:color w:val="949C8B"/>
-          <w:sz w:val="20"/>
-          <w:szCs w:val="20"/>
-        </w:rPr>
-        <w:t>)</w:t>
+        <w:t>+   theme_bw()</w:t>
       </w:r>
     </w:p>
     <w:p>
@@ -1679,23 +1508,13 @@
         </w:rPr>
         <w:t xml:space="preserve">&gt; </w:t>
       </w:r>
-      <w:proofErr w:type="spellStart"/>
       <w:r>
         <w:rPr>
           <w:rStyle w:val="gnd-iwgdn2b"/>
           <w:rFonts w:ascii="Consolas" w:hAnsi="Consolas"/>
           <w:color w:val="949C8B"/>
         </w:rPr>
-        <w:t>wcgs</w:t>
-      </w:r>
-      <w:proofErr w:type="spellEnd"/>
-      <w:r>
-        <w:rPr>
-          <w:rStyle w:val="gnd-iwgdn2b"/>
-          <w:rFonts w:ascii="Consolas" w:hAnsi="Consolas"/>
-          <w:color w:val="949C8B"/>
-        </w:rPr>
-        <w:t xml:space="preserve"> &lt;-</w:t>
+        <w:t>wcgs &lt;-</w:t>
       </w:r>
     </w:p>
     <w:p>
@@ -1723,25 +1542,7 @@
           <w:rFonts w:ascii="Consolas" w:hAnsi="Consolas"/>
           <w:color w:val="949C8B"/>
         </w:rPr>
-        <w:t xml:space="preserve">  </w:t>
-      </w:r>
-      <w:proofErr w:type="spellStart"/>
-      <w:r>
-        <w:rPr>
-          <w:rStyle w:val="gnd-iwgdn2b"/>
-          <w:rFonts w:ascii="Consolas" w:hAnsi="Consolas"/>
-          <w:color w:val="949C8B"/>
-        </w:rPr>
-        <w:t>wcgs</w:t>
-      </w:r>
-      <w:proofErr w:type="spellEnd"/>
-      <w:r>
-        <w:rPr>
-          <w:rStyle w:val="gnd-iwgdn2b"/>
-          <w:rFonts w:ascii="Consolas" w:hAnsi="Consolas"/>
-          <w:color w:val="949C8B"/>
-        </w:rPr>
-        <w:t xml:space="preserve"> %&gt;%</w:t>
+        <w:t xml:space="preserve">  wcgs %&gt;%</w:t>
       </w:r>
     </w:p>
     <w:p>
@@ -1769,71 +1570,7 @@
           <w:rFonts w:ascii="Consolas" w:hAnsi="Consolas"/>
           <w:color w:val="949C8B"/>
         </w:rPr>
-        <w:t xml:space="preserve">  </w:t>
-      </w:r>
-      <w:proofErr w:type="gramStart"/>
-      <w:r>
-        <w:rPr>
-          <w:rStyle w:val="gnd-iwgdn2b"/>
-          <w:rFonts w:ascii="Consolas" w:hAnsi="Consolas"/>
-          <w:color w:val="949C8B"/>
-        </w:rPr>
-        <w:t>mutate(</w:t>
-      </w:r>
-      <w:proofErr w:type="spellStart"/>
-      <w:proofErr w:type="gramEnd"/>
-      <w:r>
-        <w:rPr>
-          <w:rStyle w:val="gnd-iwgdn2b"/>
-          <w:rFonts w:ascii="Consolas" w:hAnsi="Consolas"/>
-          <w:color w:val="949C8B"/>
-        </w:rPr>
-        <w:t>bmi_c</w:t>
-      </w:r>
-      <w:proofErr w:type="spellEnd"/>
-      <w:r>
-        <w:rPr>
-          <w:rStyle w:val="gnd-iwgdn2b"/>
-          <w:rFonts w:ascii="Consolas" w:hAnsi="Consolas"/>
-          <w:color w:val="949C8B"/>
-        </w:rPr>
-        <w:t xml:space="preserve"> = </w:t>
-      </w:r>
-      <w:proofErr w:type="spellStart"/>
-      <w:r>
-        <w:rPr>
-          <w:rStyle w:val="gnd-iwgdn2b"/>
-          <w:rFonts w:ascii="Consolas" w:hAnsi="Consolas"/>
-          <w:color w:val="949C8B"/>
-        </w:rPr>
-        <w:t>bmi</w:t>
-      </w:r>
-      <w:proofErr w:type="spellEnd"/>
-      <w:r>
-        <w:rPr>
-          <w:rStyle w:val="gnd-iwgdn2b"/>
-          <w:rFonts w:ascii="Consolas" w:hAnsi="Consolas"/>
-          <w:color w:val="949C8B"/>
-        </w:rPr>
-        <w:t xml:space="preserve"> - mean(</w:t>
-      </w:r>
-      <w:proofErr w:type="spellStart"/>
-      <w:r>
-        <w:rPr>
-          <w:rStyle w:val="gnd-iwgdn2b"/>
-          <w:rFonts w:ascii="Consolas" w:hAnsi="Consolas"/>
-          <w:color w:val="949C8B"/>
-        </w:rPr>
-        <w:t>bmi</w:t>
-      </w:r>
-      <w:proofErr w:type="spellEnd"/>
-      <w:r>
-        <w:rPr>
-          <w:rStyle w:val="gnd-iwgdn2b"/>
-          <w:rFonts w:ascii="Consolas" w:hAnsi="Consolas"/>
-          <w:color w:val="949C8B"/>
-        </w:rPr>
-        <w:t>))</w:t>
+        <w:t xml:space="preserve">  mutate(bmi_c = bmi - mean(bmi))</w:t>
       </w:r>
     </w:p>
     <w:p>
@@ -1861,81 +1598,7 @@
           <w:rFonts w:ascii="Consolas" w:hAnsi="Consolas"/>
           <w:color w:val="949C8B"/>
         </w:rPr>
-        <w:t xml:space="preserve">model1c &lt;- </w:t>
-      </w:r>
-      <w:proofErr w:type="spellStart"/>
-      <w:proofErr w:type="gramStart"/>
-      <w:r>
-        <w:rPr>
-          <w:rStyle w:val="gnd-iwgdn2b"/>
-          <w:rFonts w:ascii="Consolas" w:hAnsi="Consolas"/>
-          <w:color w:val="949C8B"/>
-        </w:rPr>
-        <w:t>lm</w:t>
-      </w:r>
-      <w:proofErr w:type="spellEnd"/>
-      <w:r>
-        <w:rPr>
-          <w:rStyle w:val="gnd-iwgdn2b"/>
-          <w:rFonts w:ascii="Consolas" w:hAnsi="Consolas"/>
-          <w:color w:val="949C8B"/>
-        </w:rPr>
-        <w:t>(</w:t>
-      </w:r>
-      <w:proofErr w:type="spellStart"/>
-      <w:proofErr w:type="gramEnd"/>
-      <w:r>
-        <w:rPr>
-          <w:rStyle w:val="gnd-iwgdn2b"/>
-          <w:rFonts w:ascii="Consolas" w:hAnsi="Consolas"/>
-          <w:color w:val="949C8B"/>
-        </w:rPr>
-        <w:t>sbp</w:t>
-      </w:r>
-      <w:proofErr w:type="spellEnd"/>
-      <w:r>
-        <w:rPr>
-          <w:rStyle w:val="gnd-iwgdn2b"/>
-          <w:rFonts w:ascii="Consolas" w:hAnsi="Consolas"/>
-          <w:color w:val="949C8B"/>
-        </w:rPr>
-        <w:t xml:space="preserve"> ~ </w:t>
-      </w:r>
-      <w:proofErr w:type="spellStart"/>
-      <w:r>
-        <w:rPr>
-          <w:rStyle w:val="gnd-iwgdn2b"/>
-          <w:rFonts w:ascii="Consolas" w:hAnsi="Consolas"/>
-          <w:color w:val="949C8B"/>
-        </w:rPr>
-        <w:t>bmi_c</w:t>
-      </w:r>
-      <w:proofErr w:type="spellEnd"/>
-      <w:r>
-        <w:rPr>
-          <w:rStyle w:val="gnd-iwgdn2b"/>
-          <w:rFonts w:ascii="Consolas" w:hAnsi="Consolas"/>
-          <w:color w:val="949C8B"/>
-        </w:rPr>
-        <w:t>, data=</w:t>
-      </w:r>
-      <w:proofErr w:type="spellStart"/>
-      <w:r>
-        <w:rPr>
-          <w:rStyle w:val="gnd-iwgdn2b"/>
-          <w:rFonts w:ascii="Consolas" w:hAnsi="Consolas"/>
-          <w:color w:val="949C8B"/>
-        </w:rPr>
-        <w:t>wcgs</w:t>
-      </w:r>
-      <w:proofErr w:type="spellEnd"/>
-      <w:r>
-        <w:rPr>
-          <w:rStyle w:val="gnd-iwgdn2b"/>
-          <w:rFonts w:ascii="Consolas" w:hAnsi="Consolas"/>
-          <w:color w:val="949C8B"/>
-        </w:rPr>
-        <w:t>)</w:t>
+        <w:t>model1c &lt;- lm(sbp ~ bmi_c, data=wcgs)</w:t>
       </w:r>
     </w:p>
     <w:p>
@@ -2013,8 +1676,6 @@
           <w:bdr w:val="none" w:sz="0" w:space="0" w:color="auto" w:frame="1"/>
         </w:rPr>
       </w:pPr>
-      <w:proofErr w:type="spellStart"/>
-      <w:proofErr w:type="gramStart"/>
       <w:r>
         <w:rPr>
           <w:rStyle w:val="gnd-iwgdh3b"/>
@@ -2023,29 +1684,34 @@
           <w:bdr w:val="none" w:sz="0" w:space="0" w:color="auto" w:frame="1"/>
         </w:rPr>
         <w:lastRenderedPageBreak/>
-        <w:t>lm</w:t>
-      </w:r>
-      <w:proofErr w:type="spellEnd"/>
-      <w:r>
+        <w:t>lm(formula = sbp ~ bmi_c, data = wcgs)</w:t>
+      </w:r>
+    </w:p>
+    <w:p>
+      <w:pPr>
+        <w:pStyle w:val="HTMLPreformatted"/>
+        <w:shd w:val="clear" w:color="auto" w:fill="0B0A09"/>
+        <w:wordWrap w:val="0"/>
         <w:rPr>
           <w:rStyle w:val="gnd-iwgdh3b"/>
           <w:rFonts w:ascii="Consolas" w:hAnsi="Consolas"/>
           <w:color w:val="FCFFE0"/>
           <w:bdr w:val="none" w:sz="0" w:space="0" w:color="auto" w:frame="1"/>
         </w:rPr>
-        <w:t>(</w:t>
-      </w:r>
-      <w:proofErr w:type="gramEnd"/>
-      <w:r>
+      </w:pPr>
+    </w:p>
+    <w:p>
+      <w:pPr>
+        <w:pStyle w:val="HTMLPreformatted"/>
+        <w:shd w:val="clear" w:color="auto" w:fill="0B0A09"/>
+        <w:wordWrap w:val="0"/>
         <w:rPr>
           <w:rStyle w:val="gnd-iwgdh3b"/>
           <w:rFonts w:ascii="Consolas" w:hAnsi="Consolas"/>
           <w:color w:val="FCFFE0"/>
           <w:bdr w:val="none" w:sz="0" w:space="0" w:color="auto" w:frame="1"/>
         </w:rPr>
-        <w:t xml:space="preserve">formula = </w:t>
-      </w:r>
-      <w:proofErr w:type="spellStart"/>
+      </w:pPr>
       <w:r>
         <w:rPr>
           <w:rStyle w:val="gnd-iwgdh3b"/>
@@ -2053,19 +1719,21 @@
           <w:color w:val="FCFFE0"/>
           <w:bdr w:val="none" w:sz="0" w:space="0" w:color="auto" w:frame="1"/>
         </w:rPr>
-        <w:t>sbp</w:t>
-      </w:r>
-      <w:proofErr w:type="spellEnd"/>
-      <w:r>
+        <w:t>Residuals:</w:t>
+      </w:r>
+    </w:p>
+    <w:p>
+      <w:pPr>
+        <w:pStyle w:val="HTMLPreformatted"/>
+        <w:shd w:val="clear" w:color="auto" w:fill="0B0A09"/>
+        <w:wordWrap w:val="0"/>
         <w:rPr>
           <w:rStyle w:val="gnd-iwgdh3b"/>
           <w:rFonts w:ascii="Consolas" w:hAnsi="Consolas"/>
           <w:color w:val="FCFFE0"/>
           <w:bdr w:val="none" w:sz="0" w:space="0" w:color="auto" w:frame="1"/>
         </w:rPr>
-        <w:t xml:space="preserve"> ~ </w:t>
-      </w:r>
-      <w:proofErr w:type="spellStart"/>
+      </w:pPr>
       <w:r>
         <w:rPr>
           <w:rStyle w:val="gnd-iwgdh3b"/>
@@ -2073,19 +1741,21 @@
           <w:color w:val="FCFFE0"/>
           <w:bdr w:val="none" w:sz="0" w:space="0" w:color="auto" w:frame="1"/>
         </w:rPr>
-        <w:t>bmi_c</w:t>
-      </w:r>
-      <w:proofErr w:type="spellEnd"/>
-      <w:r>
+        <w:t xml:space="preserve">    Min      1Q  Median      3Q     Max </w:t>
+      </w:r>
+    </w:p>
+    <w:p>
+      <w:pPr>
+        <w:pStyle w:val="HTMLPreformatted"/>
+        <w:shd w:val="clear" w:color="auto" w:fill="0B0A09"/>
+        <w:wordWrap w:val="0"/>
         <w:rPr>
           <w:rStyle w:val="gnd-iwgdh3b"/>
           <w:rFonts w:ascii="Consolas" w:hAnsi="Consolas"/>
           <w:color w:val="FCFFE0"/>
           <w:bdr w:val="none" w:sz="0" w:space="0" w:color="auto" w:frame="1"/>
         </w:rPr>
-        <w:t xml:space="preserve">, data = </w:t>
-      </w:r>
-      <w:proofErr w:type="spellStart"/>
+      </w:pPr>
       <w:r>
         <w:rPr>
           <w:rStyle w:val="gnd-iwgdh3b"/>
@@ -2093,18 +1763,21 @@
           <w:color w:val="FCFFE0"/>
           <w:bdr w:val="none" w:sz="0" w:space="0" w:color="auto" w:frame="1"/>
         </w:rPr>
-        <w:t>wcgs</w:t>
-      </w:r>
-      <w:proofErr w:type="spellEnd"/>
-      <w:r>
+        <w:t xml:space="preserve">-34.707  -9.782  -2.410   7.382 101.551 </w:t>
+      </w:r>
+    </w:p>
+    <w:p>
+      <w:pPr>
+        <w:pStyle w:val="HTMLPreformatted"/>
+        <w:shd w:val="clear" w:color="auto" w:fill="0B0A09"/>
+        <w:wordWrap w:val="0"/>
         <w:rPr>
           <w:rStyle w:val="gnd-iwgdh3b"/>
           <w:rFonts w:ascii="Consolas" w:hAnsi="Consolas"/>
           <w:color w:val="FCFFE0"/>
           <w:bdr w:val="none" w:sz="0" w:space="0" w:color="auto" w:frame="1"/>
         </w:rPr>
-        <w:t>)</w:t>
-      </w:r>
+      </w:pPr>
     </w:p>
     <w:p>
       <w:pPr>
@@ -2118,51 +1791,50 @@
           <w:bdr w:val="none" w:sz="0" w:space="0" w:color="auto" w:frame="1"/>
         </w:rPr>
       </w:pPr>
-    </w:p>
-    <w:p>
-      <w:pPr>
-        <w:pStyle w:val="HTMLPreformatted"/>
-        <w:shd w:val="clear" w:color="auto" w:fill="0B0A09"/>
-        <w:wordWrap w:val="0"/>
+      <w:r>
         <w:rPr>
           <w:rStyle w:val="gnd-iwgdh3b"/>
           <w:rFonts w:ascii="Consolas" w:hAnsi="Consolas"/>
           <w:color w:val="FCFFE0"/>
           <w:bdr w:val="none" w:sz="0" w:space="0" w:color="auto" w:frame="1"/>
         </w:rPr>
-      </w:pPr>
-      <w:r>
+        <w:t>Coefficients:</w:t>
+      </w:r>
+    </w:p>
+    <w:p>
+      <w:pPr>
+        <w:pStyle w:val="HTMLPreformatted"/>
+        <w:shd w:val="clear" w:color="auto" w:fill="0B0A09"/>
+        <w:wordWrap w:val="0"/>
         <w:rPr>
           <w:rStyle w:val="gnd-iwgdh3b"/>
           <w:rFonts w:ascii="Consolas" w:hAnsi="Consolas"/>
           <w:color w:val="FCFFE0"/>
           <w:bdr w:val="none" w:sz="0" w:space="0" w:color="auto" w:frame="1"/>
         </w:rPr>
-        <w:t>Residuals:</w:t>
-      </w:r>
-    </w:p>
-    <w:p>
-      <w:pPr>
-        <w:pStyle w:val="HTMLPreformatted"/>
-        <w:shd w:val="clear" w:color="auto" w:fill="0B0A09"/>
-        <w:wordWrap w:val="0"/>
+      </w:pPr>
+      <w:r>
         <w:rPr>
           <w:rStyle w:val="gnd-iwgdh3b"/>
           <w:rFonts w:ascii="Consolas" w:hAnsi="Consolas"/>
           <w:color w:val="FCFFE0"/>
           <w:bdr w:val="none" w:sz="0" w:space="0" w:color="auto" w:frame="1"/>
         </w:rPr>
-      </w:pPr>
-      <w:r>
+        <w:t xml:space="preserve">            Estimate Std. Error t value Pr(&gt;|t|)    </w:t>
+      </w:r>
+    </w:p>
+    <w:p>
+      <w:pPr>
+        <w:pStyle w:val="HTMLPreformatted"/>
+        <w:shd w:val="clear" w:color="auto" w:fill="0B0A09"/>
+        <w:wordWrap w:val="0"/>
         <w:rPr>
           <w:rStyle w:val="gnd-iwgdh3b"/>
           <w:rFonts w:ascii="Consolas" w:hAnsi="Consolas"/>
           <w:color w:val="FCFFE0"/>
           <w:bdr w:val="none" w:sz="0" w:space="0" w:color="auto" w:frame="1"/>
         </w:rPr>
-        <w:t xml:space="preserve">    Min      1</w:t>
-      </w:r>
-      <w:proofErr w:type="gramStart"/>
+      </w:pPr>
       <w:r>
         <w:rPr>
           <w:rStyle w:val="gnd-iwgdh3b"/>
@@ -2170,41 +1842,43 @@
           <w:color w:val="FCFFE0"/>
           <w:bdr w:val="none" w:sz="0" w:space="0" w:color="auto" w:frame="1"/>
         </w:rPr>
-        <w:t>Q  Median</w:t>
-      </w:r>
-      <w:proofErr w:type="gramEnd"/>
-      <w:r>
+        <w:t>(Intercept) 128.6328     0.2578  498.88   &lt;2e-16 ***</w:t>
+      </w:r>
+    </w:p>
+    <w:p>
+      <w:pPr>
+        <w:pStyle w:val="HTMLPreformatted"/>
+        <w:shd w:val="clear" w:color="auto" w:fill="0B0A09"/>
+        <w:wordWrap w:val="0"/>
         <w:rPr>
           <w:rStyle w:val="gnd-iwgdh3b"/>
           <w:rFonts w:ascii="Consolas" w:hAnsi="Consolas"/>
           <w:color w:val="FCFFE0"/>
           <w:bdr w:val="none" w:sz="0" w:space="0" w:color="auto" w:frame="1"/>
         </w:rPr>
-        <w:t xml:space="preserve">      3Q     Max </w:t>
-      </w:r>
-    </w:p>
-    <w:p>
-      <w:pPr>
-        <w:pStyle w:val="HTMLPreformatted"/>
-        <w:shd w:val="clear" w:color="auto" w:fill="0B0A09"/>
-        <w:wordWrap w:val="0"/>
+      </w:pPr>
+      <w:r>
         <w:rPr>
           <w:rStyle w:val="gnd-iwgdh3b"/>
           <w:rFonts w:ascii="Consolas" w:hAnsi="Consolas"/>
           <w:color w:val="FCFFE0"/>
           <w:bdr w:val="none" w:sz="0" w:space="0" w:color="auto" w:frame="1"/>
         </w:rPr>
-      </w:pPr>
-      <w:r>
+        <w:t>bmi_c         1.6945     0.1004   16.87   &lt;2e-16 ***</w:t>
+      </w:r>
+    </w:p>
+    <w:p>
+      <w:pPr>
+        <w:pStyle w:val="HTMLPreformatted"/>
+        <w:shd w:val="clear" w:color="auto" w:fill="0B0A09"/>
+        <w:wordWrap w:val="0"/>
         <w:rPr>
           <w:rStyle w:val="gnd-iwgdh3b"/>
           <w:rFonts w:ascii="Consolas" w:hAnsi="Consolas"/>
           <w:color w:val="FCFFE0"/>
           <w:bdr w:val="none" w:sz="0" w:space="0" w:color="auto" w:frame="1"/>
         </w:rPr>
-        <w:t>-34.</w:t>
-      </w:r>
-      <w:proofErr w:type="gramStart"/>
+      </w:pPr>
       <w:r>
         <w:rPr>
           <w:rStyle w:val="gnd-iwgdh3b"/>
@@ -2212,31 +1886,30 @@
           <w:color w:val="FCFFE0"/>
           <w:bdr w:val="none" w:sz="0" w:space="0" w:color="auto" w:frame="1"/>
         </w:rPr>
-        <w:t>707  -</w:t>
-      </w:r>
-      <w:proofErr w:type="gramEnd"/>
-      <w:r>
+        <w:t>---</w:t>
+      </w:r>
+    </w:p>
+    <w:p>
+      <w:pPr>
+        <w:pStyle w:val="HTMLPreformatted"/>
+        <w:shd w:val="clear" w:color="auto" w:fill="0B0A09"/>
+        <w:wordWrap w:val="0"/>
         <w:rPr>
           <w:rStyle w:val="gnd-iwgdh3b"/>
           <w:rFonts w:ascii="Consolas" w:hAnsi="Consolas"/>
           <w:color w:val="FCFFE0"/>
           <w:bdr w:val="none" w:sz="0" w:space="0" w:color="auto" w:frame="1"/>
         </w:rPr>
-        <w:t xml:space="preserve">9.782  -2.410   7.382 101.551 </w:t>
-      </w:r>
-    </w:p>
-    <w:p>
-      <w:pPr>
-        <w:pStyle w:val="HTMLPreformatted"/>
-        <w:shd w:val="clear" w:color="auto" w:fill="0B0A09"/>
-        <w:wordWrap w:val="0"/>
+      </w:pPr>
+      <w:r>
         <w:rPr>
           <w:rStyle w:val="gnd-iwgdh3b"/>
           <w:rFonts w:ascii="Consolas" w:hAnsi="Consolas"/>
           <w:color w:val="FCFFE0"/>
           <w:bdr w:val="none" w:sz="0" w:space="0" w:color="auto" w:frame="1"/>
         </w:rPr>
-      </w:pPr>
+        <w:t>Signif. codes:  0 ‘***’ 0.001 ‘**’ 0.01 ‘*’ 0.05 ‘.’ 0.1 ‘ ’ 1</w:t>
+      </w:r>
     </w:p>
     <w:p>
       <w:pPr>
@@ -2250,38 +1923,41 @@
           <w:bdr w:val="none" w:sz="0" w:space="0" w:color="auto" w:frame="1"/>
         </w:rPr>
       </w:pPr>
-      <w:r>
+    </w:p>
+    <w:p>
+      <w:pPr>
+        <w:pStyle w:val="HTMLPreformatted"/>
+        <w:shd w:val="clear" w:color="auto" w:fill="0B0A09"/>
+        <w:wordWrap w:val="0"/>
         <w:rPr>
           <w:rStyle w:val="gnd-iwgdh3b"/>
           <w:rFonts w:ascii="Consolas" w:hAnsi="Consolas"/>
           <w:color w:val="FCFFE0"/>
           <w:bdr w:val="none" w:sz="0" w:space="0" w:color="auto" w:frame="1"/>
         </w:rPr>
-        <w:t>Coefficients:</w:t>
-      </w:r>
-    </w:p>
-    <w:p>
-      <w:pPr>
-        <w:pStyle w:val="HTMLPreformatted"/>
-        <w:shd w:val="clear" w:color="auto" w:fill="0B0A09"/>
-        <w:wordWrap w:val="0"/>
+      </w:pPr>
+      <w:r>
         <w:rPr>
           <w:rStyle w:val="gnd-iwgdh3b"/>
           <w:rFonts w:ascii="Consolas" w:hAnsi="Consolas"/>
           <w:color w:val="FCFFE0"/>
           <w:bdr w:val="none" w:sz="0" w:space="0" w:color="auto" w:frame="1"/>
         </w:rPr>
-      </w:pPr>
-      <w:r>
+        <w:t>Residual standard error: 14.48 on 3152 degrees of freedom</w:t>
+      </w:r>
+    </w:p>
+    <w:p>
+      <w:pPr>
+        <w:pStyle w:val="HTMLPreformatted"/>
+        <w:shd w:val="clear" w:color="auto" w:fill="0B0A09"/>
+        <w:wordWrap w:val="0"/>
         <w:rPr>
           <w:rStyle w:val="gnd-iwgdh3b"/>
           <w:rFonts w:ascii="Consolas" w:hAnsi="Consolas"/>
           <w:color w:val="FCFFE0"/>
           <w:bdr w:val="none" w:sz="0" w:space="0" w:color="auto" w:frame="1"/>
         </w:rPr>
-        <w:t xml:space="preserve">            Estimate Std. Error t value </w:t>
-      </w:r>
-      <w:proofErr w:type="spellStart"/>
+      </w:pPr>
       <w:r>
         <w:rPr>
           <w:rStyle w:val="gnd-iwgdh3b"/>
@@ -2289,9 +1965,8 @@
           <w:color w:val="FCFFE0"/>
           <w:bdr w:val="none" w:sz="0" w:space="0" w:color="auto" w:frame="1"/>
         </w:rPr>
-        <w:t>Pr</w:t>
-      </w:r>
-      <w:proofErr w:type="spellEnd"/>
+        <w:t>Multiple R-squared:  0.08282,</w:t>
+      </w:r>
       <w:r>
         <w:rPr>
           <w:rStyle w:val="gnd-iwgdh3b"/>
@@ -2299,7 +1974,8 @@
           <w:color w:val="FCFFE0"/>
           <w:bdr w:val="none" w:sz="0" w:space="0" w:color="auto" w:frame="1"/>
         </w:rPr>
-        <w:t xml:space="preserve">(&gt;|t|)    </w:t>
+        <w:tab/>
+        <w:t xml:space="preserve">Adjusted R-squared:  0.08253 </w:t>
       </w:r>
     </w:p>
     <w:p>
@@ -2307,256 +1983,19 @@
         <w:pStyle w:val="HTMLPreformatted"/>
         <w:shd w:val="clear" w:color="auto" w:fill="0B0A09"/>
         <w:wordWrap w:val="0"/>
+        <w:rPr>
+          <w:rFonts w:ascii="Consolas" w:hAnsi="Consolas"/>
+          <w:color w:val="FCFFE0"/>
+        </w:rPr>
+      </w:pPr>
+      <w:r>
         <w:rPr>
           <w:rStyle w:val="gnd-iwgdh3b"/>
           <w:rFonts w:ascii="Consolas" w:hAnsi="Consolas"/>
           <w:color w:val="FCFFE0"/>
           <w:bdr w:val="none" w:sz="0" w:space="0" w:color="auto" w:frame="1"/>
         </w:rPr>
-      </w:pPr>
-      <w:r>
-        <w:rPr>
-          <w:rStyle w:val="gnd-iwgdh3b"/>
-          <w:rFonts w:ascii="Consolas" w:hAnsi="Consolas"/>
-          <w:color w:val="FCFFE0"/>
-          <w:bdr w:val="none" w:sz="0" w:space="0" w:color="auto" w:frame="1"/>
-        </w:rPr>
-        <w:t xml:space="preserve">(Intercept) 128.6328     </w:t>
-      </w:r>
-      <w:proofErr w:type="gramStart"/>
-      <w:r>
-        <w:rPr>
-          <w:rStyle w:val="gnd-iwgdh3b"/>
-          <w:rFonts w:ascii="Consolas" w:hAnsi="Consolas"/>
-          <w:color w:val="FCFFE0"/>
-          <w:bdr w:val="none" w:sz="0" w:space="0" w:color="auto" w:frame="1"/>
-        </w:rPr>
-        <w:t>0.2578  498.88</w:t>
-      </w:r>
-      <w:proofErr w:type="gramEnd"/>
-      <w:r>
-        <w:rPr>
-          <w:rStyle w:val="gnd-iwgdh3b"/>
-          <w:rFonts w:ascii="Consolas" w:hAnsi="Consolas"/>
-          <w:color w:val="FCFFE0"/>
-          <w:bdr w:val="none" w:sz="0" w:space="0" w:color="auto" w:frame="1"/>
-        </w:rPr>
-        <w:t xml:space="preserve">   &lt;2e-16 ***</w:t>
-      </w:r>
-    </w:p>
-    <w:p>
-      <w:pPr>
-        <w:pStyle w:val="HTMLPreformatted"/>
-        <w:shd w:val="clear" w:color="auto" w:fill="0B0A09"/>
-        <w:wordWrap w:val="0"/>
-        <w:rPr>
-          <w:rStyle w:val="gnd-iwgdh3b"/>
-          <w:rFonts w:ascii="Consolas" w:hAnsi="Consolas"/>
-          <w:color w:val="FCFFE0"/>
-          <w:bdr w:val="none" w:sz="0" w:space="0" w:color="auto" w:frame="1"/>
-        </w:rPr>
-      </w:pPr>
-      <w:proofErr w:type="spellStart"/>
-      <w:r>
-        <w:rPr>
-          <w:rStyle w:val="gnd-iwgdh3b"/>
-          <w:rFonts w:ascii="Consolas" w:hAnsi="Consolas"/>
-          <w:color w:val="FCFFE0"/>
-          <w:bdr w:val="none" w:sz="0" w:space="0" w:color="auto" w:frame="1"/>
-        </w:rPr>
-        <w:t>bmi_c</w:t>
-      </w:r>
-      <w:proofErr w:type="spellEnd"/>
-      <w:r>
-        <w:rPr>
-          <w:rStyle w:val="gnd-iwgdh3b"/>
-          <w:rFonts w:ascii="Consolas" w:hAnsi="Consolas"/>
-          <w:color w:val="FCFFE0"/>
-          <w:bdr w:val="none" w:sz="0" w:space="0" w:color="auto" w:frame="1"/>
-        </w:rPr>
-        <w:t xml:space="preserve">         1.6945     0.1004   16.87   &lt;2e-16 ***</w:t>
-      </w:r>
-    </w:p>
-    <w:p>
-      <w:pPr>
-        <w:pStyle w:val="HTMLPreformatted"/>
-        <w:shd w:val="clear" w:color="auto" w:fill="0B0A09"/>
-        <w:wordWrap w:val="0"/>
-        <w:rPr>
-          <w:rStyle w:val="gnd-iwgdh3b"/>
-          <w:rFonts w:ascii="Consolas" w:hAnsi="Consolas"/>
-          <w:color w:val="FCFFE0"/>
-          <w:bdr w:val="none" w:sz="0" w:space="0" w:color="auto" w:frame="1"/>
-        </w:rPr>
-      </w:pPr>
-      <w:r>
-        <w:rPr>
-          <w:rStyle w:val="gnd-iwgdh3b"/>
-          <w:rFonts w:ascii="Consolas" w:hAnsi="Consolas"/>
-          <w:color w:val="FCFFE0"/>
-          <w:bdr w:val="none" w:sz="0" w:space="0" w:color="auto" w:frame="1"/>
-        </w:rPr>
-        <w:t>---</w:t>
-      </w:r>
-    </w:p>
-    <w:p>
-      <w:pPr>
-        <w:pStyle w:val="HTMLPreformatted"/>
-        <w:shd w:val="clear" w:color="auto" w:fill="0B0A09"/>
-        <w:wordWrap w:val="0"/>
-        <w:rPr>
-          <w:rStyle w:val="gnd-iwgdh3b"/>
-          <w:rFonts w:ascii="Consolas" w:hAnsi="Consolas"/>
-          <w:color w:val="FCFFE0"/>
-          <w:bdr w:val="none" w:sz="0" w:space="0" w:color="auto" w:frame="1"/>
-        </w:rPr>
-      </w:pPr>
-      <w:proofErr w:type="spellStart"/>
-      <w:r>
-        <w:rPr>
-          <w:rStyle w:val="gnd-iwgdh3b"/>
-          <w:rFonts w:ascii="Consolas" w:hAnsi="Consolas"/>
-          <w:color w:val="FCFFE0"/>
-          <w:bdr w:val="none" w:sz="0" w:space="0" w:color="auto" w:frame="1"/>
-        </w:rPr>
-        <w:t>Signif</w:t>
-      </w:r>
-      <w:proofErr w:type="spellEnd"/>
-      <w:r>
-        <w:rPr>
-          <w:rStyle w:val="gnd-iwgdh3b"/>
-          <w:rFonts w:ascii="Consolas" w:hAnsi="Consolas"/>
-          <w:color w:val="FCFFE0"/>
-          <w:bdr w:val="none" w:sz="0" w:space="0" w:color="auto" w:frame="1"/>
-        </w:rPr>
-        <w:t xml:space="preserve">. codes:  0 ‘***’ 0.001 ‘**’ 0.01 ‘*’ 0.05 ‘.’ 0.1 </w:t>
-      </w:r>
-      <w:proofErr w:type="gramStart"/>
-      <w:r>
-        <w:rPr>
-          <w:rStyle w:val="gnd-iwgdh3b"/>
-          <w:rFonts w:ascii="Consolas" w:hAnsi="Consolas"/>
-          <w:color w:val="FCFFE0"/>
-          <w:bdr w:val="none" w:sz="0" w:space="0" w:color="auto" w:frame="1"/>
-        </w:rPr>
-        <w:t>‘ ’</w:t>
-      </w:r>
-      <w:proofErr w:type="gramEnd"/>
-      <w:r>
-        <w:rPr>
-          <w:rStyle w:val="gnd-iwgdh3b"/>
-          <w:rFonts w:ascii="Consolas" w:hAnsi="Consolas"/>
-          <w:color w:val="FCFFE0"/>
-          <w:bdr w:val="none" w:sz="0" w:space="0" w:color="auto" w:frame="1"/>
-        </w:rPr>
-        <w:t xml:space="preserve"> 1</w:t>
-      </w:r>
-    </w:p>
-    <w:p>
-      <w:pPr>
-        <w:pStyle w:val="HTMLPreformatted"/>
-        <w:shd w:val="clear" w:color="auto" w:fill="0B0A09"/>
-        <w:wordWrap w:val="0"/>
-        <w:rPr>
-          <w:rStyle w:val="gnd-iwgdh3b"/>
-          <w:rFonts w:ascii="Consolas" w:hAnsi="Consolas"/>
-          <w:color w:val="FCFFE0"/>
-          <w:bdr w:val="none" w:sz="0" w:space="0" w:color="auto" w:frame="1"/>
-        </w:rPr>
-      </w:pPr>
-    </w:p>
-    <w:p>
-      <w:pPr>
-        <w:pStyle w:val="HTMLPreformatted"/>
-        <w:shd w:val="clear" w:color="auto" w:fill="0B0A09"/>
-        <w:wordWrap w:val="0"/>
-        <w:rPr>
-          <w:rStyle w:val="gnd-iwgdh3b"/>
-          <w:rFonts w:ascii="Consolas" w:hAnsi="Consolas"/>
-          <w:color w:val="FCFFE0"/>
-          <w:bdr w:val="none" w:sz="0" w:space="0" w:color="auto" w:frame="1"/>
-        </w:rPr>
-      </w:pPr>
-      <w:r>
-        <w:rPr>
-          <w:rStyle w:val="gnd-iwgdh3b"/>
-          <w:rFonts w:ascii="Consolas" w:hAnsi="Consolas"/>
-          <w:color w:val="FCFFE0"/>
-          <w:bdr w:val="none" w:sz="0" w:space="0" w:color="auto" w:frame="1"/>
-        </w:rPr>
-        <w:t>Residual standard error: 14.48 on 3152 degrees of freedom</w:t>
-      </w:r>
-    </w:p>
-    <w:p>
-      <w:pPr>
-        <w:pStyle w:val="HTMLPreformatted"/>
-        <w:shd w:val="clear" w:color="auto" w:fill="0B0A09"/>
-        <w:wordWrap w:val="0"/>
-        <w:rPr>
-          <w:rStyle w:val="gnd-iwgdh3b"/>
-          <w:rFonts w:ascii="Consolas" w:hAnsi="Consolas"/>
-          <w:color w:val="FCFFE0"/>
-          <w:bdr w:val="none" w:sz="0" w:space="0" w:color="auto" w:frame="1"/>
-        </w:rPr>
-      </w:pPr>
-      <w:r>
-        <w:rPr>
-          <w:rStyle w:val="gnd-iwgdh3b"/>
-          <w:rFonts w:ascii="Consolas" w:hAnsi="Consolas"/>
-          <w:color w:val="FCFFE0"/>
-          <w:bdr w:val="none" w:sz="0" w:space="0" w:color="auto" w:frame="1"/>
-        </w:rPr>
-        <w:t>Multiple R-squared:  0.08282,</w:t>
-      </w:r>
-      <w:r>
-        <w:rPr>
-          <w:rStyle w:val="gnd-iwgdh3b"/>
-          <w:rFonts w:ascii="Consolas" w:hAnsi="Consolas"/>
-          <w:color w:val="FCFFE0"/>
-          <w:bdr w:val="none" w:sz="0" w:space="0" w:color="auto" w:frame="1"/>
-        </w:rPr>
-        <w:tab/>
-        <w:t xml:space="preserve">Adjusted R-squared:  0.08253 </w:t>
-      </w:r>
-    </w:p>
-    <w:p>
-      <w:pPr>
-        <w:pStyle w:val="HTMLPreformatted"/>
-        <w:shd w:val="clear" w:color="auto" w:fill="0B0A09"/>
-        <w:wordWrap w:val="0"/>
-        <w:rPr>
-          <w:rFonts w:ascii="Consolas" w:hAnsi="Consolas"/>
-          <w:color w:val="FCFFE0"/>
-        </w:rPr>
-      </w:pPr>
-      <w:r>
-        <w:rPr>
-          <w:rStyle w:val="gnd-iwgdh3b"/>
-          <w:rFonts w:ascii="Consolas" w:hAnsi="Consolas"/>
-          <w:color w:val="FCFFE0"/>
-          <w:bdr w:val="none" w:sz="0" w:space="0" w:color="auto" w:frame="1"/>
-        </w:rPr>
-        <w:t xml:space="preserve">F-statistic: 284.6 on 1 and 3152 </w:t>
-      </w:r>
-      <w:proofErr w:type="gramStart"/>
-      <w:r>
-        <w:rPr>
-          <w:rStyle w:val="gnd-iwgdh3b"/>
-          <w:rFonts w:ascii="Consolas" w:hAnsi="Consolas"/>
-          <w:color w:val="FCFFE0"/>
-          <w:bdr w:val="none" w:sz="0" w:space="0" w:color="auto" w:frame="1"/>
-        </w:rPr>
-        <w:t>DF,  p</w:t>
-      </w:r>
-      <w:proofErr w:type="gramEnd"/>
-      <w:r>
-        <w:rPr>
-          <w:rStyle w:val="gnd-iwgdh3b"/>
-          <w:rFonts w:ascii="Consolas" w:hAnsi="Consolas"/>
-          <w:color w:val="FCFFE0"/>
-          <w:bdr w:val="none" w:sz="0" w:space="0" w:color="auto" w:frame="1"/>
-        </w:rPr>
-        <w:t>-value: &lt; 2.2e-16</w:t>
+        <w:t>F-statistic: 284.6 on 1 and 3152 DF,  p-value: &lt; 2.2e-16</w:t>
       </w:r>
     </w:p>
     <w:p>
@@ -3014,61 +2453,13 @@
         </w:rPr>
         <w:t xml:space="preserve">&gt; </w:t>
       </w:r>
-      <w:proofErr w:type="spellStart"/>
-      <w:proofErr w:type="gramStart"/>
       <w:r>
         <w:rPr>
           <w:rStyle w:val="gnd-iwgdn2b"/>
           <w:rFonts w:ascii="Consolas" w:hAnsi="Consolas"/>
           <w:color w:val="949C8B"/>
         </w:rPr>
-        <w:t>cbind</w:t>
-      </w:r>
-      <w:proofErr w:type="spellEnd"/>
-      <w:r>
-        <w:rPr>
-          <w:rStyle w:val="gnd-iwgdn2b"/>
-          <w:rFonts w:ascii="Consolas" w:hAnsi="Consolas"/>
-          <w:color w:val="949C8B"/>
-        </w:rPr>
-        <w:t>(</w:t>
-      </w:r>
-      <w:proofErr w:type="spellStart"/>
-      <w:proofErr w:type="gramEnd"/>
-      <w:r>
-        <w:rPr>
-          <w:rStyle w:val="gnd-iwgdn2b"/>
-          <w:rFonts w:ascii="Consolas" w:hAnsi="Consolas"/>
-          <w:color w:val="949C8B"/>
-        </w:rPr>
-        <w:t>wcgs</w:t>
-      </w:r>
-      <w:proofErr w:type="spellEnd"/>
-      <w:r>
-        <w:rPr>
-          <w:rStyle w:val="gnd-iwgdn2b"/>
-          <w:rFonts w:ascii="Consolas" w:hAnsi="Consolas"/>
-          <w:color w:val="949C8B"/>
-        </w:rPr>
-        <w:t xml:space="preserve">, predict(model1c, </w:t>
-      </w:r>
-      <w:proofErr w:type="spellStart"/>
-      <w:r>
-        <w:rPr>
-          <w:rStyle w:val="gnd-iwgdn2b"/>
-          <w:rFonts w:ascii="Consolas" w:hAnsi="Consolas"/>
-          <w:color w:val="949C8B"/>
-        </w:rPr>
-        <w:t>wcgs</w:t>
-      </w:r>
-      <w:proofErr w:type="spellEnd"/>
-      <w:r>
-        <w:rPr>
-          <w:rStyle w:val="gnd-iwgdn2b"/>
-          <w:rFonts w:ascii="Consolas" w:hAnsi="Consolas"/>
-          <w:color w:val="949C8B"/>
-        </w:rPr>
-        <w:t>, interval="prediction")) %&gt;%</w:t>
+        <w:t>cbind(wcgs, predict(model1c, wcgs, interval="prediction")) %&gt;%</w:t>
       </w:r>
     </w:p>
     <w:p>
@@ -3096,81 +2487,7 @@
           <w:rFonts w:ascii="Consolas" w:hAnsi="Consolas"/>
           <w:color w:val="949C8B"/>
         </w:rPr>
-        <w:t xml:space="preserve">  </w:t>
-      </w:r>
-      <w:proofErr w:type="spellStart"/>
-      <w:proofErr w:type="gramStart"/>
-      <w:r>
-        <w:rPr>
-          <w:rStyle w:val="gnd-iwgdn2b"/>
-          <w:rFonts w:ascii="Consolas" w:hAnsi="Consolas"/>
-          <w:color w:val="949C8B"/>
-        </w:rPr>
-        <w:t>ggplot</w:t>
-      </w:r>
-      <w:proofErr w:type="spellEnd"/>
-      <w:r>
-        <w:rPr>
-          <w:rStyle w:val="gnd-iwgdn2b"/>
-          <w:rFonts w:ascii="Consolas" w:hAnsi="Consolas"/>
-          <w:color w:val="949C8B"/>
-        </w:rPr>
-        <w:t>(</w:t>
-      </w:r>
-      <w:proofErr w:type="spellStart"/>
-      <w:proofErr w:type="gramEnd"/>
-      <w:r>
-        <w:rPr>
-          <w:rStyle w:val="gnd-iwgdn2b"/>
-          <w:rFonts w:ascii="Consolas" w:hAnsi="Consolas"/>
-          <w:color w:val="949C8B"/>
-        </w:rPr>
-        <w:t>aes</w:t>
-      </w:r>
-      <w:proofErr w:type="spellEnd"/>
-      <w:r>
-        <w:rPr>
-          <w:rStyle w:val="gnd-iwgdn2b"/>
-          <w:rFonts w:ascii="Consolas" w:hAnsi="Consolas"/>
-          <w:color w:val="949C8B"/>
-        </w:rPr>
-        <w:t>(x=</w:t>
-      </w:r>
-      <w:proofErr w:type="spellStart"/>
-      <w:r>
-        <w:rPr>
-          <w:rStyle w:val="gnd-iwgdn2b"/>
-          <w:rFonts w:ascii="Consolas" w:hAnsi="Consolas"/>
-          <w:color w:val="949C8B"/>
-        </w:rPr>
-        <w:t>bmi</w:t>
-      </w:r>
-      <w:proofErr w:type="spellEnd"/>
-      <w:r>
-        <w:rPr>
-          <w:rStyle w:val="gnd-iwgdn2b"/>
-          <w:rFonts w:ascii="Consolas" w:hAnsi="Consolas"/>
-          <w:color w:val="949C8B"/>
-        </w:rPr>
-        <w:t>, y=</w:t>
-      </w:r>
-      <w:proofErr w:type="spellStart"/>
-      <w:r>
-        <w:rPr>
-          <w:rStyle w:val="gnd-iwgdn2b"/>
-          <w:rFonts w:ascii="Consolas" w:hAnsi="Consolas"/>
-          <w:color w:val="949C8B"/>
-        </w:rPr>
-        <w:t>sbp</w:t>
-      </w:r>
-      <w:proofErr w:type="spellEnd"/>
-      <w:r>
-        <w:rPr>
-          <w:rStyle w:val="gnd-iwgdn2b"/>
-          <w:rFonts w:ascii="Consolas" w:hAnsi="Consolas"/>
-          <w:color w:val="949C8B"/>
-        </w:rPr>
-        <w:t>)) +</w:t>
+        <w:t xml:space="preserve">  ggplot(aes(x=bmi, y=sbp)) +</w:t>
       </w:r>
     </w:p>
     <w:p>
@@ -3198,25 +2515,7 @@
           <w:rFonts w:ascii="Consolas" w:hAnsi="Consolas"/>
           <w:color w:val="949C8B"/>
         </w:rPr>
-        <w:t xml:space="preserve">  </w:t>
-      </w:r>
-      <w:proofErr w:type="spellStart"/>
-      <w:r>
-        <w:rPr>
-          <w:rStyle w:val="gnd-iwgdn2b"/>
-          <w:rFonts w:ascii="Consolas" w:hAnsi="Consolas"/>
-          <w:color w:val="949C8B"/>
-        </w:rPr>
-        <w:t>geom_point</w:t>
-      </w:r>
-      <w:proofErr w:type="spellEnd"/>
-      <w:r>
-        <w:rPr>
-          <w:rStyle w:val="gnd-iwgdn2b"/>
-          <w:rFonts w:ascii="Consolas" w:hAnsi="Consolas"/>
-          <w:color w:val="949C8B"/>
-        </w:rPr>
-        <w:t>(size=1) +</w:t>
+        <w:t xml:space="preserve">  geom_point(size=1) +</w:t>
       </w:r>
     </w:p>
     <w:p>
@@ -3244,43 +2543,7 @@
           <w:rFonts w:ascii="Consolas" w:hAnsi="Consolas"/>
           <w:color w:val="949C8B"/>
         </w:rPr>
-        <w:t xml:space="preserve">  </w:t>
-      </w:r>
-      <w:proofErr w:type="spellStart"/>
-      <w:r>
-        <w:rPr>
-          <w:rStyle w:val="gnd-iwgdn2b"/>
-          <w:rFonts w:ascii="Consolas" w:hAnsi="Consolas"/>
-          <w:color w:val="949C8B"/>
-        </w:rPr>
-        <w:t>theme_</w:t>
-      </w:r>
-      <w:proofErr w:type="gramStart"/>
-      <w:r>
-        <w:rPr>
-          <w:rStyle w:val="gnd-iwgdn2b"/>
-          <w:rFonts w:ascii="Consolas" w:hAnsi="Consolas"/>
-          <w:color w:val="949C8B"/>
-        </w:rPr>
-        <w:t>bw</w:t>
-      </w:r>
-      <w:proofErr w:type="spellEnd"/>
-      <w:r>
-        <w:rPr>
-          <w:rStyle w:val="gnd-iwgdn2b"/>
-          <w:rFonts w:ascii="Consolas" w:hAnsi="Consolas"/>
-          <w:color w:val="949C8B"/>
-        </w:rPr>
-        <w:t>(</w:t>
-      </w:r>
-      <w:proofErr w:type="gramEnd"/>
-      <w:r>
-        <w:rPr>
-          <w:rStyle w:val="gnd-iwgdn2b"/>
-          <w:rFonts w:ascii="Consolas" w:hAnsi="Consolas"/>
-          <w:color w:val="949C8B"/>
-        </w:rPr>
-        <w:t>) +</w:t>
+        <w:t xml:space="preserve">  theme_bw() +</w:t>
       </w:r>
     </w:p>
     <w:p>
@@ -3308,79 +2571,7 @@
           <w:rFonts w:ascii="Consolas" w:hAnsi="Consolas"/>
           <w:color w:val="949C8B"/>
         </w:rPr>
-        <w:t xml:space="preserve">  </w:t>
-      </w:r>
-      <w:proofErr w:type="spellStart"/>
-      <w:r>
-        <w:rPr>
-          <w:rStyle w:val="gnd-iwgdn2b"/>
-          <w:rFonts w:ascii="Consolas" w:hAnsi="Consolas"/>
-          <w:color w:val="949C8B"/>
-        </w:rPr>
-        <w:t>geom_</w:t>
-      </w:r>
-      <w:proofErr w:type="gramStart"/>
-      <w:r>
-        <w:rPr>
-          <w:rStyle w:val="gnd-iwgdn2b"/>
-          <w:rFonts w:ascii="Consolas" w:hAnsi="Consolas"/>
-          <w:color w:val="949C8B"/>
-        </w:rPr>
-        <w:t>smooth</w:t>
-      </w:r>
-      <w:proofErr w:type="spellEnd"/>
-      <w:r>
-        <w:rPr>
-          <w:rStyle w:val="gnd-iwgdn2b"/>
-          <w:rFonts w:ascii="Consolas" w:hAnsi="Consolas"/>
-          <w:color w:val="949C8B"/>
-        </w:rPr>
-        <w:t>(</w:t>
-      </w:r>
-      <w:proofErr w:type="gramEnd"/>
-      <w:r>
-        <w:rPr>
-          <w:rStyle w:val="gnd-iwgdn2b"/>
-          <w:rFonts w:ascii="Consolas" w:hAnsi="Consolas"/>
-          <w:color w:val="949C8B"/>
-        </w:rPr>
-        <w:t>formula=y ~ x, method="</w:t>
-      </w:r>
-      <w:proofErr w:type="spellStart"/>
-      <w:r>
-        <w:rPr>
-          <w:rStyle w:val="gnd-iwgdn2b"/>
-          <w:rFonts w:ascii="Consolas" w:hAnsi="Consolas"/>
-          <w:color w:val="949C8B"/>
-        </w:rPr>
-        <w:t>lm</w:t>
-      </w:r>
-      <w:proofErr w:type="spellEnd"/>
-      <w:r>
-        <w:rPr>
-          <w:rStyle w:val="gnd-iwgdn2b"/>
-          <w:rFonts w:ascii="Consolas" w:hAnsi="Consolas"/>
-          <w:color w:val="949C8B"/>
-        </w:rPr>
-        <w:t xml:space="preserve">", </w:t>
-      </w:r>
-      <w:proofErr w:type="spellStart"/>
-      <w:r>
-        <w:rPr>
-          <w:rStyle w:val="gnd-iwgdn2b"/>
-          <w:rFonts w:ascii="Consolas" w:hAnsi="Consolas"/>
-          <w:color w:val="949C8B"/>
-        </w:rPr>
-        <w:t>linetype</w:t>
-      </w:r>
-      <w:proofErr w:type="spellEnd"/>
-      <w:r>
-        <w:rPr>
-          <w:rStyle w:val="gnd-iwgdn2b"/>
-          <w:rFonts w:ascii="Consolas" w:hAnsi="Consolas"/>
-          <w:color w:val="949C8B"/>
-        </w:rPr>
-        <w:t>="dashed") +</w:t>
+        <w:t xml:space="preserve">  geom_smooth(formula=y ~ x, method="lm", linetype="dashed") +</w:t>
       </w:r>
     </w:p>
     <w:p>
@@ -3408,79 +2599,7 @@
           <w:rFonts w:ascii="Consolas" w:hAnsi="Consolas"/>
           <w:color w:val="949C8B"/>
         </w:rPr>
-        <w:t xml:space="preserve">  </w:t>
-      </w:r>
-      <w:proofErr w:type="spellStart"/>
-      <w:r>
-        <w:rPr>
-          <w:rStyle w:val="gnd-iwgdn2b"/>
-          <w:rFonts w:ascii="Consolas" w:hAnsi="Consolas"/>
-          <w:color w:val="949C8B"/>
-        </w:rPr>
-        <w:t>geom_line</w:t>
-      </w:r>
-      <w:proofErr w:type="spellEnd"/>
-      <w:r>
-        <w:rPr>
-          <w:rStyle w:val="gnd-iwgdn2b"/>
-          <w:rFonts w:ascii="Consolas" w:hAnsi="Consolas"/>
-          <w:color w:val="949C8B"/>
-        </w:rPr>
-        <w:t>(</w:t>
-      </w:r>
-      <w:proofErr w:type="spellStart"/>
-      <w:r>
-        <w:rPr>
-          <w:rStyle w:val="gnd-iwgdn2b"/>
-          <w:rFonts w:ascii="Consolas" w:hAnsi="Consolas"/>
-          <w:color w:val="949C8B"/>
-        </w:rPr>
-        <w:t>aes</w:t>
-      </w:r>
-      <w:proofErr w:type="spellEnd"/>
-      <w:r>
-        <w:rPr>
-          <w:rStyle w:val="gnd-iwgdn2b"/>
-          <w:rFonts w:ascii="Consolas" w:hAnsi="Consolas"/>
-          <w:color w:val="949C8B"/>
-        </w:rPr>
-        <w:t>(y=</w:t>
-      </w:r>
-      <w:proofErr w:type="spellStart"/>
-      <w:r>
-        <w:rPr>
-          <w:rStyle w:val="gnd-iwgdn2b"/>
-          <w:rFonts w:ascii="Consolas" w:hAnsi="Consolas"/>
-          <w:color w:val="949C8B"/>
-        </w:rPr>
-        <w:t>lwr</w:t>
-      </w:r>
-      <w:proofErr w:type="spellEnd"/>
-      <w:r>
-        <w:rPr>
-          <w:rStyle w:val="gnd-iwgdn2b"/>
-          <w:rFonts w:ascii="Consolas" w:hAnsi="Consolas"/>
-          <w:color w:val="949C8B"/>
-        </w:rPr>
-        <w:t xml:space="preserve">), color="red", </w:t>
-      </w:r>
-      <w:proofErr w:type="spellStart"/>
-      <w:r>
-        <w:rPr>
-          <w:rStyle w:val="gnd-iwgdn2b"/>
-          <w:rFonts w:ascii="Consolas" w:hAnsi="Consolas"/>
-          <w:color w:val="949C8B"/>
-        </w:rPr>
-        <w:t>linetype</w:t>
-      </w:r>
-      <w:proofErr w:type="spellEnd"/>
-      <w:r>
-        <w:rPr>
-          <w:rStyle w:val="gnd-iwgdn2b"/>
-          <w:rFonts w:ascii="Consolas" w:hAnsi="Consolas"/>
-          <w:color w:val="949C8B"/>
-        </w:rPr>
-        <w:t>="dashed") +</w:t>
+        <w:t xml:space="preserve">  geom_line(aes(y=lwr), color="red", linetype="dashed") +</w:t>
       </w:r>
     </w:p>
     <w:p>
@@ -3507,79 +2626,7 @@
           <w:rFonts w:ascii="Consolas" w:hAnsi="Consolas"/>
           <w:color w:val="949C8B"/>
         </w:rPr>
-        <w:t xml:space="preserve">  </w:t>
-      </w:r>
-      <w:proofErr w:type="spellStart"/>
-      <w:r>
-        <w:rPr>
-          <w:rStyle w:val="gnd-iwgdn2b"/>
-          <w:rFonts w:ascii="Consolas" w:hAnsi="Consolas"/>
-          <w:color w:val="949C8B"/>
-        </w:rPr>
-        <w:t>geom_line</w:t>
-      </w:r>
-      <w:proofErr w:type="spellEnd"/>
-      <w:r>
-        <w:rPr>
-          <w:rStyle w:val="gnd-iwgdn2b"/>
-          <w:rFonts w:ascii="Consolas" w:hAnsi="Consolas"/>
-          <w:color w:val="949C8B"/>
-        </w:rPr>
-        <w:t>(</w:t>
-      </w:r>
-      <w:proofErr w:type="spellStart"/>
-      <w:r>
-        <w:rPr>
-          <w:rStyle w:val="gnd-iwgdn2b"/>
-          <w:rFonts w:ascii="Consolas" w:hAnsi="Consolas"/>
-          <w:color w:val="949C8B"/>
-        </w:rPr>
-        <w:t>aes</w:t>
-      </w:r>
-      <w:proofErr w:type="spellEnd"/>
-      <w:r>
-        <w:rPr>
-          <w:rStyle w:val="gnd-iwgdn2b"/>
-          <w:rFonts w:ascii="Consolas" w:hAnsi="Consolas"/>
-          <w:color w:val="949C8B"/>
-        </w:rPr>
-        <w:t>(y=</w:t>
-      </w:r>
-      <w:proofErr w:type="spellStart"/>
-      <w:r>
-        <w:rPr>
-          <w:rStyle w:val="gnd-iwgdn2b"/>
-          <w:rFonts w:ascii="Consolas" w:hAnsi="Consolas"/>
-          <w:color w:val="949C8B"/>
-        </w:rPr>
-        <w:t>upr</w:t>
-      </w:r>
-      <w:proofErr w:type="spellEnd"/>
-      <w:r>
-        <w:rPr>
-          <w:rStyle w:val="gnd-iwgdn2b"/>
-          <w:rFonts w:ascii="Consolas" w:hAnsi="Consolas"/>
-          <w:color w:val="949C8B"/>
-        </w:rPr>
-        <w:t xml:space="preserve">), color="red", </w:t>
-      </w:r>
-      <w:proofErr w:type="spellStart"/>
-      <w:r>
-        <w:rPr>
-          <w:rStyle w:val="gnd-iwgdn2b"/>
-          <w:rFonts w:ascii="Consolas" w:hAnsi="Consolas"/>
-          <w:color w:val="949C8B"/>
-        </w:rPr>
-        <w:t>linetype</w:t>
-      </w:r>
-      <w:proofErr w:type="spellEnd"/>
-      <w:r>
-        <w:rPr>
-          <w:rStyle w:val="gnd-iwgdn2b"/>
-          <w:rFonts w:ascii="Consolas" w:hAnsi="Consolas"/>
-          <w:color w:val="949C8B"/>
-        </w:rPr>
-        <w:t>="dashed")</w:t>
+        <w:t xml:space="preserve">  geom_line(aes(y=upr), color="red", linetype="dashed")</w:t>
       </w:r>
     </w:p>
     <w:p>
@@ -4486,23 +3533,7 @@
                 <w:rFonts w:ascii="Calibri" w:eastAsia="Times New Roman" w:hAnsi="Calibri" w:cs="Calibri"/>
                 <w:color w:val="000000"/>
               </w:rPr>
-              <w:t xml:space="preserve">(NCIGS – </w:t>
-            </w:r>
-            <w:proofErr w:type="gramStart"/>
-            <w:r>
-              <w:rPr>
-                <w:rFonts w:ascii="Calibri" w:eastAsia="Times New Roman" w:hAnsi="Calibri" w:cs="Calibri"/>
-                <w:color w:val="000000"/>
-              </w:rPr>
-              <w:t>mean(</w:t>
-            </w:r>
-            <w:proofErr w:type="gramEnd"/>
-            <w:r>
-              <w:rPr>
-                <w:rFonts w:ascii="Calibri" w:eastAsia="Times New Roman" w:hAnsi="Calibri" w:cs="Calibri"/>
-                <w:color w:val="000000"/>
-              </w:rPr>
-              <w:t>NCIGS))</w:t>
+              <w:t>(NCIGS – mean(NCIGS))</w:t>
             </w:r>
           </w:p>
         </w:tc>
@@ -4863,23 +3894,7 @@
           <w:rFonts w:ascii="Calibri" w:eastAsia="Times New Roman" w:hAnsi="Calibri" w:cs="Calibri"/>
           <w:color w:val="000000"/>
         </w:rPr>
-        <w:t xml:space="preserve">The widths of the 95% confidence intervals for the intercepts of models 1,2 and 3 are 1.39, 1.06, 1.05 respectively. The widths of the confidence interval </w:t>
-      </w:r>
-      <w:proofErr w:type="gramStart"/>
-      <w:r>
-        <w:rPr>
-          <w:rFonts w:ascii="Calibri" w:eastAsia="Times New Roman" w:hAnsi="Calibri" w:cs="Calibri"/>
-          <w:color w:val="000000"/>
-        </w:rPr>
-        <w:t>is</w:t>
-      </w:r>
-      <w:proofErr w:type="gramEnd"/>
-      <w:r>
-        <w:rPr>
-          <w:rFonts w:ascii="Calibri" w:eastAsia="Times New Roman" w:hAnsi="Calibri" w:cs="Calibri"/>
-          <w:color w:val="000000"/>
-        </w:rPr>
-        <w:t xml:space="preserve"> highest for model 1, and model 2 and 3 are almost the same. However, from just looking at the lower and higher confidence intervals for the intercepts, the widths all look very similar.</w:t>
+        <w:t>The widths of the 95% confidence intervals for the intercepts of models 1,2 and 3 are 1.39, 1.06, 1.05 respectively. The widths of the confidence interval is highest for model 1, and model 2 and 3 are almost the same. However, from just looking at the lower and higher confidence intervals for the intercepts, the widths all look very similar.</w:t>
       </w:r>
     </w:p>
     <w:p>
@@ -5104,23 +4119,7 @@
                 <w:rFonts w:ascii="Calibri" w:eastAsia="Times New Roman" w:hAnsi="Calibri" w:cs="Calibri"/>
                 <w:color w:val="000000"/>
               </w:rPr>
-              <w:t xml:space="preserve">[1 point] Use the </w:t>
-            </w:r>
-            <w:proofErr w:type="gramStart"/>
-            <w:r>
-              <w:rPr>
-                <w:rFonts w:ascii="Calibri" w:eastAsia="Times New Roman" w:hAnsi="Calibri" w:cs="Calibri"/>
-                <w:color w:val="000000"/>
-              </w:rPr>
-              <w:t>predict(</w:t>
-            </w:r>
-            <w:proofErr w:type="gramEnd"/>
-            <w:r>
-              <w:rPr>
-                <w:rFonts w:ascii="Calibri" w:eastAsia="Times New Roman" w:hAnsi="Calibri" w:cs="Calibri"/>
-                <w:color w:val="000000"/>
-              </w:rPr>
-              <w:t>) function to obtain the estimate of SBP for somebody who smokes 19 cigarettes per day.</w:t>
+              <w:t>[1 point] Use the predict() function to obtain the estimate of SBP for somebody who smokes 19 cigarettes per day.</w:t>
             </w:r>
           </w:p>
         </w:tc>
@@ -5178,87 +4177,7 @@
           <w:sz w:val="20"/>
           <w:szCs w:val="20"/>
         </w:rPr>
-        <w:t xml:space="preserve">&gt; </w:t>
-      </w:r>
-      <w:proofErr w:type="gramStart"/>
-      <w:r>
-        <w:rPr>
-          <w:rFonts w:ascii="Consolas" w:eastAsia="Times New Roman" w:hAnsi="Consolas" w:cs="Courier New"/>
-          <w:color w:val="949C8B"/>
-          <w:sz w:val="20"/>
-          <w:szCs w:val="20"/>
-        </w:rPr>
-        <w:t>predict(</w:t>
-      </w:r>
-      <w:proofErr w:type="gramEnd"/>
-      <w:r>
-        <w:rPr>
-          <w:rFonts w:ascii="Consolas" w:eastAsia="Times New Roman" w:hAnsi="Consolas" w:cs="Courier New"/>
-          <w:color w:val="949C8B"/>
-          <w:sz w:val="20"/>
-          <w:szCs w:val="20"/>
-        </w:rPr>
-        <w:t xml:space="preserve">model2a.1, </w:t>
-      </w:r>
-      <w:proofErr w:type="spellStart"/>
-      <w:r>
-        <w:rPr>
-          <w:rFonts w:ascii="Consolas" w:eastAsia="Times New Roman" w:hAnsi="Consolas" w:cs="Courier New"/>
-          <w:color w:val="949C8B"/>
-          <w:sz w:val="20"/>
-          <w:szCs w:val="20"/>
-        </w:rPr>
-        <w:t>newdata</w:t>
-      </w:r>
-      <w:proofErr w:type="spellEnd"/>
-      <w:r>
-        <w:rPr>
-          <w:rFonts w:ascii="Consolas" w:eastAsia="Times New Roman" w:hAnsi="Consolas" w:cs="Courier New"/>
-          <w:color w:val="949C8B"/>
-          <w:sz w:val="20"/>
-          <w:szCs w:val="20"/>
-        </w:rPr>
-        <w:t>=</w:t>
-      </w:r>
-      <w:proofErr w:type="spellStart"/>
-      <w:r>
-        <w:rPr>
-          <w:rFonts w:ascii="Consolas" w:eastAsia="Times New Roman" w:hAnsi="Consolas" w:cs="Courier New"/>
-          <w:color w:val="949C8B"/>
-          <w:sz w:val="20"/>
-          <w:szCs w:val="20"/>
-        </w:rPr>
-        <w:t>data.frame</w:t>
-      </w:r>
-      <w:proofErr w:type="spellEnd"/>
-      <w:r>
-        <w:rPr>
-          <w:rFonts w:ascii="Consolas" w:eastAsia="Times New Roman" w:hAnsi="Consolas" w:cs="Courier New"/>
-          <w:color w:val="949C8B"/>
-          <w:sz w:val="20"/>
-          <w:szCs w:val="20"/>
-        </w:rPr>
-        <w:t>(</w:t>
-      </w:r>
-      <w:proofErr w:type="spellStart"/>
-      <w:r>
-        <w:rPr>
-          <w:rFonts w:ascii="Consolas" w:eastAsia="Times New Roman" w:hAnsi="Consolas" w:cs="Courier New"/>
-          <w:color w:val="949C8B"/>
-          <w:sz w:val="20"/>
-          <w:szCs w:val="20"/>
-        </w:rPr>
-        <w:t>ncigs</w:t>
-      </w:r>
-      <w:proofErr w:type="spellEnd"/>
-      <w:r>
-        <w:rPr>
-          <w:rFonts w:ascii="Consolas" w:eastAsia="Times New Roman" w:hAnsi="Consolas" w:cs="Courier New"/>
-          <w:color w:val="949C8B"/>
-          <w:sz w:val="20"/>
-          <w:szCs w:val="20"/>
-        </w:rPr>
-        <w:t>=19))</w:t>
+        <w:t>&gt; predict(model2a.1, newdata=data.frame(ncigs=19))</w:t>
       </w:r>
     </w:p>
     <w:p>
@@ -5844,27 +4763,7 @@
           <w:sz w:val="20"/>
           <w:szCs w:val="20"/>
         </w:rPr>
-        <w:t xml:space="preserve">&gt; </w:t>
-      </w:r>
-      <w:proofErr w:type="spellStart"/>
-      <w:r>
-        <w:rPr>
-          <w:rFonts w:ascii="Consolas" w:eastAsia="Times New Roman" w:hAnsi="Consolas" w:cs="Courier New"/>
-          <w:color w:val="949C8B"/>
-          <w:sz w:val="20"/>
-          <w:szCs w:val="20"/>
-        </w:rPr>
-        <w:t>url</w:t>
-      </w:r>
-      <w:proofErr w:type="spellEnd"/>
-      <w:r>
-        <w:rPr>
-          <w:rFonts w:ascii="Consolas" w:eastAsia="Times New Roman" w:hAnsi="Consolas" w:cs="Courier New"/>
-          <w:color w:val="949C8B"/>
-          <w:sz w:val="20"/>
-          <w:szCs w:val="20"/>
-        </w:rPr>
-        <w:t xml:space="preserve"> &lt;- 'https://www.visualcapitalist.com/chart-money-can-buy-happiness-after-all/'</w:t>
+        <w:t>&gt; url &lt;- 'https://www.visualcapitalist.com/chart-money-can-buy-happiness-after-all/'</w:t>
       </w:r>
     </w:p>
     <w:p>
@@ -5944,27 +4843,7 @@
           <w:sz w:val="20"/>
           <w:szCs w:val="20"/>
         </w:rPr>
-        <w:t xml:space="preserve">&gt; </w:t>
-      </w:r>
-      <w:proofErr w:type="spellStart"/>
-      <w:r>
-        <w:rPr>
-          <w:rFonts w:ascii="Consolas" w:eastAsia="Times New Roman" w:hAnsi="Consolas" w:cs="Courier New"/>
-          <w:color w:val="949C8B"/>
-          <w:sz w:val="20"/>
-          <w:szCs w:val="20"/>
-        </w:rPr>
-        <w:t>table_nodes</w:t>
-      </w:r>
-      <w:proofErr w:type="spellEnd"/>
-      <w:r>
-        <w:rPr>
-          <w:rFonts w:ascii="Consolas" w:eastAsia="Times New Roman" w:hAnsi="Consolas" w:cs="Courier New"/>
-          <w:color w:val="949C8B"/>
-          <w:sz w:val="20"/>
-          <w:szCs w:val="20"/>
-        </w:rPr>
-        <w:t xml:space="preserve"> &lt;- </w:t>
+        <w:t xml:space="preserve">&gt; table_nodes &lt;- </w:t>
       </w:r>
     </w:p>
     <w:p>
@@ -6004,47 +4883,7 @@
           <w:sz w:val="20"/>
           <w:szCs w:val="20"/>
         </w:rPr>
-        <w:t xml:space="preserve">+   </w:t>
-      </w:r>
-      <w:proofErr w:type="spellStart"/>
-      <w:r>
-        <w:rPr>
-          <w:rFonts w:ascii="Consolas" w:eastAsia="Times New Roman" w:hAnsi="Consolas" w:cs="Courier New"/>
-          <w:color w:val="949C8B"/>
-          <w:sz w:val="20"/>
-          <w:szCs w:val="20"/>
-        </w:rPr>
-        <w:t>read_html</w:t>
-      </w:r>
-      <w:proofErr w:type="spellEnd"/>
-      <w:r>
-        <w:rPr>
-          <w:rFonts w:ascii="Consolas" w:eastAsia="Times New Roman" w:hAnsi="Consolas" w:cs="Courier New"/>
-          <w:color w:val="949C8B"/>
-          <w:sz w:val="20"/>
-          <w:szCs w:val="20"/>
-        </w:rPr>
-        <w:t>(</w:t>
-      </w:r>
-      <w:proofErr w:type="spellStart"/>
-      <w:r>
-        <w:rPr>
-          <w:rFonts w:ascii="Consolas" w:eastAsia="Times New Roman" w:hAnsi="Consolas" w:cs="Courier New"/>
-          <w:color w:val="949C8B"/>
-          <w:sz w:val="20"/>
-          <w:szCs w:val="20"/>
-        </w:rPr>
-        <w:t>url</w:t>
-      </w:r>
-      <w:proofErr w:type="spellEnd"/>
-      <w:r>
-        <w:rPr>
-          <w:rFonts w:ascii="Consolas" w:eastAsia="Times New Roman" w:hAnsi="Consolas" w:cs="Courier New"/>
-          <w:color w:val="949C8B"/>
-          <w:sz w:val="20"/>
-          <w:szCs w:val="20"/>
-        </w:rPr>
-        <w:t>) %&gt;%</w:t>
+        <w:t>+   read_html(url) %&gt;%</w:t>
       </w:r>
     </w:p>
     <w:p>
@@ -6084,27 +4923,7 @@
           <w:sz w:val="20"/>
           <w:szCs w:val="20"/>
         </w:rPr>
-        <w:t xml:space="preserve">+   </w:t>
-      </w:r>
-      <w:proofErr w:type="spellStart"/>
-      <w:r>
-        <w:rPr>
-          <w:rFonts w:ascii="Consolas" w:eastAsia="Times New Roman" w:hAnsi="Consolas" w:cs="Courier New"/>
-          <w:color w:val="949C8B"/>
-          <w:sz w:val="20"/>
-          <w:szCs w:val="20"/>
-        </w:rPr>
-        <w:t>html_elements</w:t>
-      </w:r>
-      <w:proofErr w:type="spellEnd"/>
-      <w:r>
-        <w:rPr>
-          <w:rFonts w:ascii="Consolas" w:eastAsia="Times New Roman" w:hAnsi="Consolas" w:cs="Courier New"/>
-          <w:color w:val="949C8B"/>
-          <w:sz w:val="20"/>
-          <w:szCs w:val="20"/>
-        </w:rPr>
-        <w:t>("body") %&gt;%</w:t>
+        <w:t>+   html_elements("body") %&gt;%</w:t>
       </w:r>
     </w:p>
     <w:p>
@@ -6144,27 +4963,7 @@
           <w:sz w:val="20"/>
           <w:szCs w:val="20"/>
         </w:rPr>
-        <w:t xml:space="preserve">+   </w:t>
-      </w:r>
-      <w:proofErr w:type="spellStart"/>
-      <w:r>
-        <w:rPr>
-          <w:rFonts w:ascii="Consolas" w:eastAsia="Times New Roman" w:hAnsi="Consolas" w:cs="Courier New"/>
-          <w:color w:val="949C8B"/>
-          <w:sz w:val="20"/>
-          <w:szCs w:val="20"/>
-        </w:rPr>
-        <w:t>html_nodes</w:t>
-      </w:r>
-      <w:proofErr w:type="spellEnd"/>
-      <w:r>
-        <w:rPr>
-          <w:rFonts w:ascii="Consolas" w:eastAsia="Times New Roman" w:hAnsi="Consolas" w:cs="Courier New"/>
-          <w:color w:val="949C8B"/>
-          <w:sz w:val="20"/>
-          <w:szCs w:val="20"/>
-        </w:rPr>
-        <w:t>("table")</w:t>
+        <w:t>+   html_nodes("table")</w:t>
       </w:r>
     </w:p>
     <w:p>
@@ -6284,47 +5083,7 @@
           <w:sz w:val="20"/>
           <w:szCs w:val="20"/>
         </w:rPr>
-        <w:t xml:space="preserve">+   </w:t>
-      </w:r>
-      <w:proofErr w:type="spellStart"/>
-      <w:r>
-        <w:rPr>
-          <w:rFonts w:ascii="Consolas" w:eastAsia="Times New Roman" w:hAnsi="Consolas" w:cs="Courier New"/>
-          <w:color w:val="949C8B"/>
-          <w:sz w:val="20"/>
-          <w:szCs w:val="20"/>
-        </w:rPr>
-        <w:t>table_</w:t>
-      </w:r>
-      <w:proofErr w:type="gramStart"/>
-      <w:r>
-        <w:rPr>
-          <w:rFonts w:ascii="Consolas" w:eastAsia="Times New Roman" w:hAnsi="Consolas" w:cs="Courier New"/>
-          <w:color w:val="949C8B"/>
-          <w:sz w:val="20"/>
-          <w:szCs w:val="20"/>
-        </w:rPr>
-        <w:t>nodes</w:t>
-      </w:r>
-      <w:proofErr w:type="spellEnd"/>
-      <w:r>
-        <w:rPr>
-          <w:rFonts w:ascii="Consolas" w:eastAsia="Times New Roman" w:hAnsi="Consolas" w:cs="Courier New"/>
-          <w:color w:val="949C8B"/>
-          <w:sz w:val="20"/>
-          <w:szCs w:val="20"/>
-        </w:rPr>
-        <w:t>[</w:t>
-      </w:r>
-      <w:proofErr w:type="gramEnd"/>
-      <w:r>
-        <w:rPr>
-          <w:rFonts w:ascii="Consolas" w:eastAsia="Times New Roman" w:hAnsi="Consolas" w:cs="Courier New"/>
-          <w:color w:val="949C8B"/>
-          <w:sz w:val="20"/>
-          <w:szCs w:val="20"/>
-        </w:rPr>
-        <w:t xml:space="preserve">1] %&gt;% </w:t>
+        <w:t xml:space="preserve">+   table_nodes[1] %&gt;% </w:t>
       </w:r>
     </w:p>
     <w:p>
@@ -6364,47 +5123,7 @@
           <w:sz w:val="20"/>
           <w:szCs w:val="20"/>
         </w:rPr>
-        <w:t xml:space="preserve">+   </w:t>
-      </w:r>
-      <w:proofErr w:type="spellStart"/>
-      <w:r>
-        <w:rPr>
-          <w:rFonts w:ascii="Consolas" w:eastAsia="Times New Roman" w:hAnsi="Consolas" w:cs="Courier New"/>
-          <w:color w:val="949C8B"/>
-          <w:sz w:val="20"/>
-          <w:szCs w:val="20"/>
-        </w:rPr>
-        <w:t>html_</w:t>
-      </w:r>
-      <w:proofErr w:type="gramStart"/>
-      <w:r>
-        <w:rPr>
-          <w:rFonts w:ascii="Consolas" w:eastAsia="Times New Roman" w:hAnsi="Consolas" w:cs="Courier New"/>
-          <w:color w:val="949C8B"/>
-          <w:sz w:val="20"/>
-          <w:szCs w:val="20"/>
-        </w:rPr>
-        <w:t>table</w:t>
-      </w:r>
-      <w:proofErr w:type="spellEnd"/>
-      <w:r>
-        <w:rPr>
-          <w:rFonts w:ascii="Consolas" w:eastAsia="Times New Roman" w:hAnsi="Consolas" w:cs="Courier New"/>
-          <w:color w:val="949C8B"/>
-          <w:sz w:val="20"/>
-          <w:szCs w:val="20"/>
-        </w:rPr>
-        <w:t>(</w:t>
-      </w:r>
-      <w:proofErr w:type="gramEnd"/>
-      <w:r>
-        <w:rPr>
-          <w:rFonts w:ascii="Consolas" w:eastAsia="Times New Roman" w:hAnsi="Consolas" w:cs="Courier New"/>
-          <w:color w:val="949C8B"/>
-          <w:sz w:val="20"/>
-          <w:szCs w:val="20"/>
-        </w:rPr>
-        <w:t>) %&gt;%</w:t>
+        <w:t>+   html_table() %&gt;%</w:t>
       </w:r>
     </w:p>
     <w:p>
@@ -6444,38 +5163,7 @@
           <w:sz w:val="20"/>
           <w:szCs w:val="20"/>
         </w:rPr>
-        <w:t xml:space="preserve">+   </w:t>
-      </w:r>
-      <w:proofErr w:type="spellStart"/>
-      <w:r>
-        <w:rPr>
-          <w:rFonts w:ascii="Consolas" w:eastAsia="Times New Roman" w:hAnsi="Consolas" w:cs="Courier New"/>
-          <w:color w:val="949C8B"/>
-          <w:sz w:val="20"/>
-          <w:szCs w:val="20"/>
-        </w:rPr>
-        <w:t>as.</w:t>
-      </w:r>
-      <w:proofErr w:type="gramStart"/>
-      <w:r>
-        <w:rPr>
-          <w:rFonts w:ascii="Consolas" w:eastAsia="Times New Roman" w:hAnsi="Consolas" w:cs="Courier New"/>
-          <w:color w:val="949C8B"/>
-          <w:sz w:val="20"/>
-          <w:szCs w:val="20"/>
-        </w:rPr>
-        <w:t>data.frame</w:t>
-      </w:r>
-      <w:proofErr w:type="spellEnd"/>
-      <w:proofErr w:type="gramEnd"/>
-      <w:r>
-        <w:rPr>
-          <w:rFonts w:ascii="Consolas" w:eastAsia="Times New Roman" w:hAnsi="Consolas" w:cs="Courier New"/>
-          <w:color w:val="949C8B"/>
-          <w:sz w:val="20"/>
-          <w:szCs w:val="20"/>
-        </w:rPr>
-        <w:t>()</w:t>
+        <w:t>+   as.data.frame()</w:t>
       </w:r>
     </w:p>
     <w:p>
@@ -6555,87 +5243,7 @@
           <w:sz w:val="20"/>
           <w:szCs w:val="20"/>
         </w:rPr>
-        <w:t xml:space="preserve">&gt; names(table) &lt;- </w:t>
-      </w:r>
-      <w:proofErr w:type="gramStart"/>
-      <w:r>
-        <w:rPr>
-          <w:rFonts w:ascii="Consolas" w:eastAsia="Times New Roman" w:hAnsi="Consolas" w:cs="Courier New"/>
-          <w:color w:val="949C8B"/>
-          <w:sz w:val="20"/>
-          <w:szCs w:val="20"/>
-        </w:rPr>
-        <w:t>c(</w:t>
-      </w:r>
-      <w:proofErr w:type="gramEnd"/>
-      <w:r>
-        <w:rPr>
-          <w:rFonts w:ascii="Consolas" w:eastAsia="Times New Roman" w:hAnsi="Consolas" w:cs="Courier New"/>
-          <w:color w:val="949C8B"/>
-          <w:sz w:val="20"/>
-          <w:szCs w:val="20"/>
-        </w:rPr>
-        <w:t>"</w:t>
-      </w:r>
-      <w:proofErr w:type="spellStart"/>
-      <w:r>
-        <w:rPr>
-          <w:rFonts w:ascii="Consolas" w:eastAsia="Times New Roman" w:hAnsi="Consolas" w:cs="Courier New"/>
-          <w:color w:val="949C8B"/>
-          <w:sz w:val="20"/>
-          <w:szCs w:val="20"/>
-        </w:rPr>
-        <w:t>annual_income</w:t>
-      </w:r>
-      <w:proofErr w:type="spellEnd"/>
-      <w:r>
-        <w:rPr>
-          <w:rFonts w:ascii="Consolas" w:eastAsia="Times New Roman" w:hAnsi="Consolas" w:cs="Courier New"/>
-          <w:color w:val="949C8B"/>
-          <w:sz w:val="20"/>
-          <w:szCs w:val="20"/>
-        </w:rPr>
-        <w:t>", "</w:t>
-      </w:r>
-      <w:proofErr w:type="spellStart"/>
-      <w:r>
-        <w:rPr>
-          <w:rFonts w:ascii="Consolas" w:eastAsia="Times New Roman" w:hAnsi="Consolas" w:cs="Courier New"/>
-          <w:color w:val="949C8B"/>
-          <w:sz w:val="20"/>
-          <w:szCs w:val="20"/>
-        </w:rPr>
-        <w:t>well_being_experienced</w:t>
-      </w:r>
-      <w:proofErr w:type="spellEnd"/>
-      <w:r>
-        <w:rPr>
-          <w:rFonts w:ascii="Consolas" w:eastAsia="Times New Roman" w:hAnsi="Consolas" w:cs="Courier New"/>
-          <w:color w:val="949C8B"/>
-          <w:sz w:val="20"/>
-          <w:szCs w:val="20"/>
-        </w:rPr>
-        <w:t>", "</w:t>
-      </w:r>
-      <w:proofErr w:type="spellStart"/>
-      <w:r>
-        <w:rPr>
-          <w:rFonts w:ascii="Consolas" w:eastAsia="Times New Roman" w:hAnsi="Consolas" w:cs="Courier New"/>
-          <w:color w:val="949C8B"/>
-          <w:sz w:val="20"/>
-          <w:szCs w:val="20"/>
-        </w:rPr>
-        <w:t>well_being_evaluative</w:t>
-      </w:r>
-      <w:proofErr w:type="spellEnd"/>
-      <w:r>
-        <w:rPr>
-          <w:rFonts w:ascii="Consolas" w:eastAsia="Times New Roman" w:hAnsi="Consolas" w:cs="Courier New"/>
-          <w:color w:val="949C8B"/>
-          <w:sz w:val="20"/>
-          <w:szCs w:val="20"/>
-        </w:rPr>
-        <w:t>")</w:t>
+        <w:t>&gt; names(table) &lt;- c("annual_income", "well_being_experienced", "well_being_evaluative")</w:t>
       </w:r>
     </w:p>
     <w:p>
@@ -6795,98 +5403,7 @@
           <w:sz w:val="20"/>
           <w:szCs w:val="20"/>
         </w:rPr>
-        <w:t xml:space="preserve">+   </w:t>
-      </w:r>
-      <w:proofErr w:type="gramStart"/>
-      <w:r>
-        <w:rPr>
-          <w:rFonts w:ascii="Consolas" w:eastAsia="Times New Roman" w:hAnsi="Consolas" w:cs="Courier New"/>
-          <w:color w:val="949C8B"/>
-          <w:sz w:val="20"/>
-          <w:szCs w:val="20"/>
-        </w:rPr>
-        <w:t>mutate(</w:t>
-      </w:r>
-      <w:proofErr w:type="spellStart"/>
-      <w:proofErr w:type="gramEnd"/>
-      <w:r>
-        <w:rPr>
-          <w:rFonts w:ascii="Consolas" w:eastAsia="Times New Roman" w:hAnsi="Consolas" w:cs="Courier New"/>
-          <w:color w:val="949C8B"/>
-          <w:sz w:val="20"/>
-          <w:szCs w:val="20"/>
-        </w:rPr>
-        <w:t>annual_income_numeric</w:t>
-      </w:r>
-      <w:proofErr w:type="spellEnd"/>
-      <w:r>
-        <w:rPr>
-          <w:rFonts w:ascii="Consolas" w:eastAsia="Times New Roman" w:hAnsi="Consolas" w:cs="Courier New"/>
-          <w:color w:val="949C8B"/>
-          <w:sz w:val="20"/>
-          <w:szCs w:val="20"/>
-        </w:rPr>
-        <w:t xml:space="preserve"> = </w:t>
-      </w:r>
-      <w:proofErr w:type="spellStart"/>
-      <w:r>
-        <w:rPr>
-          <w:rFonts w:ascii="Consolas" w:eastAsia="Times New Roman" w:hAnsi="Consolas" w:cs="Courier New"/>
-          <w:color w:val="949C8B"/>
-          <w:sz w:val="20"/>
-          <w:szCs w:val="20"/>
-        </w:rPr>
-        <w:t>as.numeric</w:t>
-      </w:r>
-      <w:proofErr w:type="spellEnd"/>
-      <w:r>
-        <w:rPr>
-          <w:rFonts w:ascii="Consolas" w:eastAsia="Times New Roman" w:hAnsi="Consolas" w:cs="Courier New"/>
-          <w:color w:val="949C8B"/>
-          <w:sz w:val="20"/>
-          <w:szCs w:val="20"/>
-        </w:rPr>
-        <w:t>(</w:t>
-      </w:r>
-      <w:proofErr w:type="spellStart"/>
-      <w:r>
-        <w:rPr>
-          <w:rFonts w:ascii="Consolas" w:eastAsia="Times New Roman" w:hAnsi="Consolas" w:cs="Courier New"/>
-          <w:color w:val="949C8B"/>
-          <w:sz w:val="20"/>
-          <w:szCs w:val="20"/>
-        </w:rPr>
-        <w:t>gsub</w:t>
-      </w:r>
-      <w:proofErr w:type="spellEnd"/>
-      <w:r>
-        <w:rPr>
-          <w:rFonts w:ascii="Consolas" w:eastAsia="Times New Roman" w:hAnsi="Consolas" w:cs="Courier New"/>
-          <w:color w:val="949C8B"/>
-          <w:sz w:val="20"/>
-          <w:szCs w:val="20"/>
-        </w:rPr>
-        <w:t xml:space="preserve">("[\\$,]", "", </w:t>
-      </w:r>
-      <w:proofErr w:type="spellStart"/>
-      <w:r>
-        <w:rPr>
-          <w:rFonts w:ascii="Consolas" w:eastAsia="Times New Roman" w:hAnsi="Consolas" w:cs="Courier New"/>
-          <w:color w:val="949C8B"/>
-          <w:sz w:val="20"/>
-          <w:szCs w:val="20"/>
-        </w:rPr>
-        <w:t>annual_income</w:t>
-      </w:r>
-      <w:proofErr w:type="spellEnd"/>
-      <w:r>
-        <w:rPr>
-          <w:rFonts w:ascii="Consolas" w:eastAsia="Times New Roman" w:hAnsi="Consolas" w:cs="Courier New"/>
-          <w:color w:val="949C8B"/>
-          <w:sz w:val="20"/>
-          <w:szCs w:val="20"/>
-        </w:rPr>
-        <w:t>)))</w:t>
+        <w:t>+   mutate(annual_income_numeric = as.numeric(gsub("[\\$,]", "", annual_income)))</w:t>
       </w:r>
     </w:p>
     <w:p>
@@ -6966,98 +5483,7 @@
           <w:sz w:val="20"/>
           <w:szCs w:val="20"/>
         </w:rPr>
-        <w:t xml:space="preserve">&gt; p1 &lt;- </w:t>
-      </w:r>
-      <w:proofErr w:type="spellStart"/>
-      <w:proofErr w:type="gramStart"/>
-      <w:r>
-        <w:rPr>
-          <w:rFonts w:ascii="Consolas" w:eastAsia="Times New Roman" w:hAnsi="Consolas" w:cs="Courier New"/>
-          <w:color w:val="949C8B"/>
-          <w:sz w:val="20"/>
-          <w:szCs w:val="20"/>
-        </w:rPr>
-        <w:t>ggplot</w:t>
-      </w:r>
-      <w:proofErr w:type="spellEnd"/>
-      <w:r>
-        <w:rPr>
-          <w:rFonts w:ascii="Consolas" w:eastAsia="Times New Roman" w:hAnsi="Consolas" w:cs="Courier New"/>
-          <w:color w:val="949C8B"/>
-          <w:sz w:val="20"/>
-          <w:szCs w:val="20"/>
-        </w:rPr>
-        <w:t>(</w:t>
-      </w:r>
-      <w:proofErr w:type="gramEnd"/>
-      <w:r>
-        <w:rPr>
-          <w:rFonts w:ascii="Consolas" w:eastAsia="Times New Roman" w:hAnsi="Consolas" w:cs="Courier New"/>
-          <w:color w:val="949C8B"/>
-          <w:sz w:val="20"/>
-          <w:szCs w:val="20"/>
-        </w:rPr>
-        <w:t xml:space="preserve">table, </w:t>
-      </w:r>
-      <w:proofErr w:type="spellStart"/>
-      <w:r>
-        <w:rPr>
-          <w:rFonts w:ascii="Consolas" w:eastAsia="Times New Roman" w:hAnsi="Consolas" w:cs="Courier New"/>
-          <w:color w:val="949C8B"/>
-          <w:sz w:val="20"/>
-          <w:szCs w:val="20"/>
-        </w:rPr>
-        <w:t>aes</w:t>
-      </w:r>
-      <w:proofErr w:type="spellEnd"/>
-      <w:r>
-        <w:rPr>
-          <w:rFonts w:ascii="Consolas" w:eastAsia="Times New Roman" w:hAnsi="Consolas" w:cs="Courier New"/>
-          <w:color w:val="949C8B"/>
-          <w:sz w:val="20"/>
-          <w:szCs w:val="20"/>
-        </w:rPr>
-        <w:t>(x=</w:t>
-      </w:r>
-      <w:proofErr w:type="spellStart"/>
-      <w:r>
-        <w:rPr>
-          <w:rFonts w:ascii="Consolas" w:eastAsia="Times New Roman" w:hAnsi="Consolas" w:cs="Courier New"/>
-          <w:color w:val="949C8B"/>
-          <w:sz w:val="20"/>
-          <w:szCs w:val="20"/>
-        </w:rPr>
-        <w:t>annual_income_numeric</w:t>
-      </w:r>
-      <w:proofErr w:type="spellEnd"/>
-      <w:r>
-        <w:rPr>
-          <w:rFonts w:ascii="Consolas" w:eastAsia="Times New Roman" w:hAnsi="Consolas" w:cs="Courier New"/>
-          <w:color w:val="949C8B"/>
-          <w:sz w:val="20"/>
-          <w:szCs w:val="20"/>
-        </w:rPr>
-        <w:t>, y=</w:t>
-      </w:r>
-      <w:proofErr w:type="spellStart"/>
-      <w:r>
-        <w:rPr>
-          <w:rFonts w:ascii="Consolas" w:eastAsia="Times New Roman" w:hAnsi="Consolas" w:cs="Courier New"/>
-          <w:color w:val="949C8B"/>
-          <w:sz w:val="20"/>
-          <w:szCs w:val="20"/>
-        </w:rPr>
-        <w:t>well_being_experienced</w:t>
-      </w:r>
-      <w:proofErr w:type="spellEnd"/>
-      <w:r>
-        <w:rPr>
-          <w:rFonts w:ascii="Consolas" w:eastAsia="Times New Roman" w:hAnsi="Consolas" w:cs="Courier New"/>
-          <w:color w:val="949C8B"/>
-          <w:sz w:val="20"/>
-          <w:szCs w:val="20"/>
-        </w:rPr>
-        <w:t>)) +</w:t>
+        <w:t>&gt; p1 &lt;- ggplot(table, aes(x=annual_income_numeric, y=well_being_experienced)) +</w:t>
       </w:r>
     </w:p>
     <w:p>
@@ -7097,47 +5523,7 @@
           <w:sz w:val="20"/>
           <w:szCs w:val="20"/>
         </w:rPr>
-        <w:t xml:space="preserve">+   </w:t>
-      </w:r>
-      <w:proofErr w:type="spellStart"/>
-      <w:r>
-        <w:rPr>
-          <w:rFonts w:ascii="Consolas" w:eastAsia="Times New Roman" w:hAnsi="Consolas" w:cs="Courier New"/>
-          <w:color w:val="949C8B"/>
-          <w:sz w:val="20"/>
-          <w:szCs w:val="20"/>
-        </w:rPr>
-        <w:t>geom_</w:t>
-      </w:r>
-      <w:proofErr w:type="gramStart"/>
-      <w:r>
-        <w:rPr>
-          <w:rFonts w:ascii="Consolas" w:eastAsia="Times New Roman" w:hAnsi="Consolas" w:cs="Courier New"/>
-          <w:color w:val="949C8B"/>
-          <w:sz w:val="20"/>
-          <w:szCs w:val="20"/>
-        </w:rPr>
-        <w:t>point</w:t>
-      </w:r>
-      <w:proofErr w:type="spellEnd"/>
-      <w:r>
-        <w:rPr>
-          <w:rFonts w:ascii="Consolas" w:eastAsia="Times New Roman" w:hAnsi="Consolas" w:cs="Courier New"/>
-          <w:color w:val="949C8B"/>
-          <w:sz w:val="20"/>
-          <w:szCs w:val="20"/>
-        </w:rPr>
-        <w:t>(</w:t>
-      </w:r>
-      <w:proofErr w:type="gramEnd"/>
-      <w:r>
-        <w:rPr>
-          <w:rFonts w:ascii="Consolas" w:eastAsia="Times New Roman" w:hAnsi="Consolas" w:cs="Courier New"/>
-          <w:color w:val="949C8B"/>
-          <w:sz w:val="20"/>
-          <w:szCs w:val="20"/>
-        </w:rPr>
-        <w:t>) +</w:t>
+        <w:t>+   geom_point() +</w:t>
       </w:r>
     </w:p>
     <w:p>
@@ -7177,47 +5563,7 @@
           <w:sz w:val="20"/>
           <w:szCs w:val="20"/>
         </w:rPr>
-        <w:t xml:space="preserve">+   </w:t>
-      </w:r>
-      <w:proofErr w:type="spellStart"/>
-      <w:r>
-        <w:rPr>
-          <w:rFonts w:ascii="Consolas" w:eastAsia="Times New Roman" w:hAnsi="Consolas" w:cs="Courier New"/>
-          <w:color w:val="949C8B"/>
-          <w:sz w:val="20"/>
-          <w:szCs w:val="20"/>
-        </w:rPr>
-        <w:t>theme_</w:t>
-      </w:r>
-      <w:proofErr w:type="gramStart"/>
-      <w:r>
-        <w:rPr>
-          <w:rFonts w:ascii="Consolas" w:eastAsia="Times New Roman" w:hAnsi="Consolas" w:cs="Courier New"/>
-          <w:color w:val="949C8B"/>
-          <w:sz w:val="20"/>
-          <w:szCs w:val="20"/>
-        </w:rPr>
-        <w:t>bw</w:t>
-      </w:r>
-      <w:proofErr w:type="spellEnd"/>
-      <w:r>
-        <w:rPr>
-          <w:rFonts w:ascii="Consolas" w:eastAsia="Times New Roman" w:hAnsi="Consolas" w:cs="Courier New"/>
-          <w:color w:val="949C8B"/>
-          <w:sz w:val="20"/>
-          <w:szCs w:val="20"/>
-        </w:rPr>
-        <w:t>(</w:t>
-      </w:r>
-      <w:proofErr w:type="gramEnd"/>
-      <w:r>
-        <w:rPr>
-          <w:rFonts w:ascii="Consolas" w:eastAsia="Times New Roman" w:hAnsi="Consolas" w:cs="Courier New"/>
-          <w:color w:val="949C8B"/>
-          <w:sz w:val="20"/>
-          <w:szCs w:val="20"/>
-        </w:rPr>
-        <w:t>) +</w:t>
+        <w:t>+   theme_bw() +</w:t>
       </w:r>
     </w:p>
     <w:p>
@@ -7257,27 +5603,7 @@
           <w:sz w:val="20"/>
           <w:szCs w:val="20"/>
         </w:rPr>
-        <w:t xml:space="preserve">+   </w:t>
-      </w:r>
-      <w:proofErr w:type="gramStart"/>
-      <w:r>
-        <w:rPr>
-          <w:rFonts w:ascii="Consolas" w:eastAsia="Times New Roman" w:hAnsi="Consolas" w:cs="Courier New"/>
-          <w:color w:val="949C8B"/>
-          <w:sz w:val="20"/>
-          <w:szCs w:val="20"/>
-        </w:rPr>
-        <w:t>labs(</w:t>
-      </w:r>
-      <w:proofErr w:type="gramEnd"/>
-      <w:r>
-        <w:rPr>
-          <w:rFonts w:ascii="Consolas" w:eastAsia="Times New Roman" w:hAnsi="Consolas" w:cs="Courier New"/>
-          <w:color w:val="949C8B"/>
-          <w:sz w:val="20"/>
-          <w:szCs w:val="20"/>
-        </w:rPr>
-        <w:t>x="Annual Income", y="Well-Being Experienced") +</w:t>
+        <w:t>+   labs(x="Annual Income", y="Well-Being Experienced") +</w:t>
       </w:r>
     </w:p>
     <w:p>
@@ -7317,67 +5643,7 @@
           <w:sz w:val="20"/>
           <w:szCs w:val="20"/>
         </w:rPr>
-        <w:t xml:space="preserve">+   </w:t>
-      </w:r>
-      <w:proofErr w:type="spellStart"/>
-      <w:r>
-        <w:rPr>
-          <w:rFonts w:ascii="Consolas" w:eastAsia="Times New Roman" w:hAnsi="Consolas" w:cs="Courier New"/>
-          <w:color w:val="949C8B"/>
-          <w:sz w:val="20"/>
-          <w:szCs w:val="20"/>
-        </w:rPr>
-        <w:t>scale_x_</w:t>
-      </w:r>
-      <w:proofErr w:type="gramStart"/>
-      <w:r>
-        <w:rPr>
-          <w:rFonts w:ascii="Consolas" w:eastAsia="Times New Roman" w:hAnsi="Consolas" w:cs="Courier New"/>
-          <w:color w:val="949C8B"/>
-          <w:sz w:val="20"/>
-          <w:szCs w:val="20"/>
-        </w:rPr>
-        <w:t>continuous</w:t>
-      </w:r>
-      <w:proofErr w:type="spellEnd"/>
-      <w:r>
-        <w:rPr>
-          <w:rFonts w:ascii="Consolas" w:eastAsia="Times New Roman" w:hAnsi="Consolas" w:cs="Courier New"/>
-          <w:color w:val="949C8B"/>
-          <w:sz w:val="20"/>
-          <w:szCs w:val="20"/>
-        </w:rPr>
-        <w:t>(</w:t>
-      </w:r>
-      <w:proofErr w:type="gramEnd"/>
-      <w:r>
-        <w:rPr>
-          <w:rFonts w:ascii="Consolas" w:eastAsia="Times New Roman" w:hAnsi="Consolas" w:cs="Courier New"/>
-          <w:color w:val="949C8B"/>
-          <w:sz w:val="20"/>
-          <w:szCs w:val="20"/>
-        </w:rPr>
-        <w:t>labels = scales::</w:t>
-      </w:r>
-      <w:proofErr w:type="spellStart"/>
-      <w:r>
-        <w:rPr>
-          <w:rFonts w:ascii="Consolas" w:eastAsia="Times New Roman" w:hAnsi="Consolas" w:cs="Courier New"/>
-          <w:color w:val="949C8B"/>
-          <w:sz w:val="20"/>
-          <w:szCs w:val="20"/>
-        </w:rPr>
-        <w:t>number_format</w:t>
-      </w:r>
-      <w:proofErr w:type="spellEnd"/>
-      <w:r>
-        <w:rPr>
-          <w:rFonts w:ascii="Consolas" w:eastAsia="Times New Roman" w:hAnsi="Consolas" w:cs="Courier New"/>
-          <w:color w:val="949C8B"/>
-          <w:sz w:val="20"/>
-          <w:szCs w:val="20"/>
-        </w:rPr>
-        <w:t>(scale = 1, accuracy = 1))</w:t>
+        <w:t>+   scale_x_continuous(labels = scales::number_format(scale = 1, accuracy = 1))</w:t>
       </w:r>
     </w:p>
     <w:p>
@@ -7417,98 +5683,7 @@
           <w:sz w:val="20"/>
           <w:szCs w:val="20"/>
         </w:rPr>
-        <w:t xml:space="preserve">&gt; p2 &lt;- </w:t>
-      </w:r>
-      <w:proofErr w:type="spellStart"/>
-      <w:proofErr w:type="gramStart"/>
-      <w:r>
-        <w:rPr>
-          <w:rFonts w:ascii="Consolas" w:eastAsia="Times New Roman" w:hAnsi="Consolas" w:cs="Courier New"/>
-          <w:color w:val="949C8B"/>
-          <w:sz w:val="20"/>
-          <w:szCs w:val="20"/>
-        </w:rPr>
-        <w:t>ggplot</w:t>
-      </w:r>
-      <w:proofErr w:type="spellEnd"/>
-      <w:r>
-        <w:rPr>
-          <w:rFonts w:ascii="Consolas" w:eastAsia="Times New Roman" w:hAnsi="Consolas" w:cs="Courier New"/>
-          <w:color w:val="949C8B"/>
-          <w:sz w:val="20"/>
-          <w:szCs w:val="20"/>
-        </w:rPr>
-        <w:t>(</w:t>
-      </w:r>
-      <w:proofErr w:type="gramEnd"/>
-      <w:r>
-        <w:rPr>
-          <w:rFonts w:ascii="Consolas" w:eastAsia="Times New Roman" w:hAnsi="Consolas" w:cs="Courier New"/>
-          <w:color w:val="949C8B"/>
-          <w:sz w:val="20"/>
-          <w:szCs w:val="20"/>
-        </w:rPr>
-        <w:t xml:space="preserve">table, </w:t>
-      </w:r>
-      <w:proofErr w:type="spellStart"/>
-      <w:r>
-        <w:rPr>
-          <w:rFonts w:ascii="Consolas" w:eastAsia="Times New Roman" w:hAnsi="Consolas" w:cs="Courier New"/>
-          <w:color w:val="949C8B"/>
-          <w:sz w:val="20"/>
-          <w:szCs w:val="20"/>
-        </w:rPr>
-        <w:t>aes</w:t>
-      </w:r>
-      <w:proofErr w:type="spellEnd"/>
-      <w:r>
-        <w:rPr>
-          <w:rFonts w:ascii="Consolas" w:eastAsia="Times New Roman" w:hAnsi="Consolas" w:cs="Courier New"/>
-          <w:color w:val="949C8B"/>
-          <w:sz w:val="20"/>
-          <w:szCs w:val="20"/>
-        </w:rPr>
-        <w:t>(x=</w:t>
-      </w:r>
-      <w:proofErr w:type="spellStart"/>
-      <w:r>
-        <w:rPr>
-          <w:rFonts w:ascii="Consolas" w:eastAsia="Times New Roman" w:hAnsi="Consolas" w:cs="Courier New"/>
-          <w:color w:val="949C8B"/>
-          <w:sz w:val="20"/>
-          <w:szCs w:val="20"/>
-        </w:rPr>
-        <w:t>annual_income_numeric</w:t>
-      </w:r>
-      <w:proofErr w:type="spellEnd"/>
-      <w:r>
-        <w:rPr>
-          <w:rFonts w:ascii="Consolas" w:eastAsia="Times New Roman" w:hAnsi="Consolas" w:cs="Courier New"/>
-          <w:color w:val="949C8B"/>
-          <w:sz w:val="20"/>
-          <w:szCs w:val="20"/>
-        </w:rPr>
-        <w:t>, y=</w:t>
-      </w:r>
-      <w:proofErr w:type="spellStart"/>
-      <w:r>
-        <w:rPr>
-          <w:rFonts w:ascii="Consolas" w:eastAsia="Times New Roman" w:hAnsi="Consolas" w:cs="Courier New"/>
-          <w:color w:val="949C8B"/>
-          <w:sz w:val="20"/>
-          <w:szCs w:val="20"/>
-        </w:rPr>
-        <w:t>well_being_evaluative</w:t>
-      </w:r>
-      <w:proofErr w:type="spellEnd"/>
-      <w:r>
-        <w:rPr>
-          <w:rFonts w:ascii="Consolas" w:eastAsia="Times New Roman" w:hAnsi="Consolas" w:cs="Courier New"/>
-          <w:color w:val="949C8B"/>
-          <w:sz w:val="20"/>
-          <w:szCs w:val="20"/>
-        </w:rPr>
-        <w:t>)) +</w:t>
+        <w:t>&gt; p2 &lt;- ggplot(table, aes(x=annual_income_numeric, y=well_being_evaluative)) +</w:t>
       </w:r>
     </w:p>
     <w:p>
@@ -7548,47 +5723,7 @@
           <w:sz w:val="20"/>
           <w:szCs w:val="20"/>
         </w:rPr>
-        <w:t xml:space="preserve">+   </w:t>
-      </w:r>
-      <w:proofErr w:type="spellStart"/>
-      <w:r>
-        <w:rPr>
-          <w:rFonts w:ascii="Consolas" w:eastAsia="Times New Roman" w:hAnsi="Consolas" w:cs="Courier New"/>
-          <w:color w:val="949C8B"/>
-          <w:sz w:val="20"/>
-          <w:szCs w:val="20"/>
-        </w:rPr>
-        <w:t>geom_</w:t>
-      </w:r>
-      <w:proofErr w:type="gramStart"/>
-      <w:r>
-        <w:rPr>
-          <w:rFonts w:ascii="Consolas" w:eastAsia="Times New Roman" w:hAnsi="Consolas" w:cs="Courier New"/>
-          <w:color w:val="949C8B"/>
-          <w:sz w:val="20"/>
-          <w:szCs w:val="20"/>
-        </w:rPr>
-        <w:t>point</w:t>
-      </w:r>
-      <w:proofErr w:type="spellEnd"/>
-      <w:r>
-        <w:rPr>
-          <w:rFonts w:ascii="Consolas" w:eastAsia="Times New Roman" w:hAnsi="Consolas" w:cs="Courier New"/>
-          <w:color w:val="949C8B"/>
-          <w:sz w:val="20"/>
-          <w:szCs w:val="20"/>
-        </w:rPr>
-        <w:t>(</w:t>
-      </w:r>
-      <w:proofErr w:type="gramEnd"/>
-      <w:r>
-        <w:rPr>
-          <w:rFonts w:ascii="Consolas" w:eastAsia="Times New Roman" w:hAnsi="Consolas" w:cs="Courier New"/>
-          <w:color w:val="949C8B"/>
-          <w:sz w:val="20"/>
-          <w:szCs w:val="20"/>
-        </w:rPr>
-        <w:t>) +</w:t>
+        <w:t>+   geom_point() +</w:t>
       </w:r>
     </w:p>
     <w:p>
@@ -7628,47 +5763,7 @@
           <w:sz w:val="20"/>
           <w:szCs w:val="20"/>
         </w:rPr>
-        <w:t xml:space="preserve">+   </w:t>
-      </w:r>
-      <w:proofErr w:type="spellStart"/>
-      <w:r>
-        <w:rPr>
-          <w:rFonts w:ascii="Consolas" w:eastAsia="Times New Roman" w:hAnsi="Consolas" w:cs="Courier New"/>
-          <w:color w:val="949C8B"/>
-          <w:sz w:val="20"/>
-          <w:szCs w:val="20"/>
-        </w:rPr>
-        <w:t>theme_</w:t>
-      </w:r>
-      <w:proofErr w:type="gramStart"/>
-      <w:r>
-        <w:rPr>
-          <w:rFonts w:ascii="Consolas" w:eastAsia="Times New Roman" w:hAnsi="Consolas" w:cs="Courier New"/>
-          <w:color w:val="949C8B"/>
-          <w:sz w:val="20"/>
-          <w:szCs w:val="20"/>
-        </w:rPr>
-        <w:t>bw</w:t>
-      </w:r>
-      <w:proofErr w:type="spellEnd"/>
-      <w:r>
-        <w:rPr>
-          <w:rFonts w:ascii="Consolas" w:eastAsia="Times New Roman" w:hAnsi="Consolas" w:cs="Courier New"/>
-          <w:color w:val="949C8B"/>
-          <w:sz w:val="20"/>
-          <w:szCs w:val="20"/>
-        </w:rPr>
-        <w:t>(</w:t>
-      </w:r>
-      <w:proofErr w:type="gramEnd"/>
-      <w:r>
-        <w:rPr>
-          <w:rFonts w:ascii="Consolas" w:eastAsia="Times New Roman" w:hAnsi="Consolas" w:cs="Courier New"/>
-          <w:color w:val="949C8B"/>
-          <w:sz w:val="20"/>
-          <w:szCs w:val="20"/>
-        </w:rPr>
-        <w:t>) +</w:t>
+        <w:t>+   theme_bw() +</w:t>
       </w:r>
     </w:p>
     <w:p>
@@ -7708,27 +5803,7 @@
           <w:sz w:val="20"/>
           <w:szCs w:val="20"/>
         </w:rPr>
-        <w:t xml:space="preserve">+   </w:t>
-      </w:r>
-      <w:proofErr w:type="gramStart"/>
-      <w:r>
-        <w:rPr>
-          <w:rFonts w:ascii="Consolas" w:eastAsia="Times New Roman" w:hAnsi="Consolas" w:cs="Courier New"/>
-          <w:color w:val="949C8B"/>
-          <w:sz w:val="20"/>
-          <w:szCs w:val="20"/>
-        </w:rPr>
-        <w:t>labs(</w:t>
-      </w:r>
-      <w:proofErr w:type="gramEnd"/>
-      <w:r>
-        <w:rPr>
-          <w:rFonts w:ascii="Consolas" w:eastAsia="Times New Roman" w:hAnsi="Consolas" w:cs="Courier New"/>
-          <w:color w:val="949C8B"/>
-          <w:sz w:val="20"/>
-          <w:szCs w:val="20"/>
-        </w:rPr>
-        <w:t>x="Annual Income", y="Well-Being Evaluated") +</w:t>
+        <w:t>+   labs(x="Annual Income", y="Well-Being Evaluated") +</w:t>
       </w:r>
     </w:p>
     <w:p>
@@ -7768,67 +5843,7 @@
           <w:sz w:val="20"/>
           <w:szCs w:val="20"/>
         </w:rPr>
-        <w:t xml:space="preserve">+   </w:t>
-      </w:r>
-      <w:proofErr w:type="spellStart"/>
-      <w:r>
-        <w:rPr>
-          <w:rFonts w:ascii="Consolas" w:eastAsia="Times New Roman" w:hAnsi="Consolas" w:cs="Courier New"/>
-          <w:color w:val="949C8B"/>
-          <w:sz w:val="20"/>
-          <w:szCs w:val="20"/>
-        </w:rPr>
-        <w:t>scale_x_</w:t>
-      </w:r>
-      <w:proofErr w:type="gramStart"/>
-      <w:r>
-        <w:rPr>
-          <w:rFonts w:ascii="Consolas" w:eastAsia="Times New Roman" w:hAnsi="Consolas" w:cs="Courier New"/>
-          <w:color w:val="949C8B"/>
-          <w:sz w:val="20"/>
-          <w:szCs w:val="20"/>
-        </w:rPr>
-        <w:t>continuous</w:t>
-      </w:r>
-      <w:proofErr w:type="spellEnd"/>
-      <w:r>
-        <w:rPr>
-          <w:rFonts w:ascii="Consolas" w:eastAsia="Times New Roman" w:hAnsi="Consolas" w:cs="Courier New"/>
-          <w:color w:val="949C8B"/>
-          <w:sz w:val="20"/>
-          <w:szCs w:val="20"/>
-        </w:rPr>
-        <w:t>(</w:t>
-      </w:r>
-      <w:proofErr w:type="gramEnd"/>
-      <w:r>
-        <w:rPr>
-          <w:rFonts w:ascii="Consolas" w:eastAsia="Times New Roman" w:hAnsi="Consolas" w:cs="Courier New"/>
-          <w:color w:val="949C8B"/>
-          <w:sz w:val="20"/>
-          <w:szCs w:val="20"/>
-        </w:rPr>
-        <w:t>labels = scales::</w:t>
-      </w:r>
-      <w:proofErr w:type="spellStart"/>
-      <w:r>
-        <w:rPr>
-          <w:rFonts w:ascii="Consolas" w:eastAsia="Times New Roman" w:hAnsi="Consolas" w:cs="Courier New"/>
-          <w:color w:val="949C8B"/>
-          <w:sz w:val="20"/>
-          <w:szCs w:val="20"/>
-        </w:rPr>
-        <w:t>number_format</w:t>
-      </w:r>
-      <w:proofErr w:type="spellEnd"/>
-      <w:r>
-        <w:rPr>
-          <w:rFonts w:ascii="Consolas" w:eastAsia="Times New Roman" w:hAnsi="Consolas" w:cs="Courier New"/>
-          <w:color w:val="949C8B"/>
-          <w:sz w:val="20"/>
-          <w:szCs w:val="20"/>
-        </w:rPr>
-        <w:t>(scale = 1, accuracy = 1))</w:t>
+        <w:t>+   scale_x_continuous(labels = scales::number_format(scale = 1, accuracy = 1))</w:t>
       </w:r>
     </w:p>
     <w:p>
@@ -7868,29 +5883,7 @@
           <w:sz w:val="20"/>
           <w:szCs w:val="20"/>
         </w:rPr>
-        <w:t xml:space="preserve">&gt; </w:t>
-      </w:r>
-      <w:proofErr w:type="spellStart"/>
-      <w:proofErr w:type="gramStart"/>
-      <w:r>
-        <w:rPr>
-          <w:rFonts w:ascii="Consolas" w:eastAsia="Times New Roman" w:hAnsi="Consolas" w:cs="Courier New"/>
-          <w:color w:val="949C8B"/>
-          <w:sz w:val="20"/>
-          <w:szCs w:val="20"/>
-        </w:rPr>
-        <w:t>grid.arrange</w:t>
-      </w:r>
-      <w:proofErr w:type="spellEnd"/>
-      <w:proofErr w:type="gramEnd"/>
-      <w:r>
-        <w:rPr>
-          <w:rFonts w:ascii="Consolas" w:eastAsia="Times New Roman" w:hAnsi="Consolas" w:cs="Courier New"/>
-          <w:color w:val="949C8B"/>
-          <w:sz w:val="20"/>
-          <w:szCs w:val="20"/>
-        </w:rPr>
-        <w:t>(p1, p2)</w:t>
+        <w:t>&gt; grid.arrange(p1, p2)</w:t>
       </w:r>
     </w:p>
     <w:p>
@@ -8117,98 +6110,7 @@
           <w:sz w:val="20"/>
           <w:szCs w:val="20"/>
         </w:rPr>
-        <w:t xml:space="preserve">&gt; p1 &lt;- </w:t>
-      </w:r>
-      <w:proofErr w:type="spellStart"/>
-      <w:proofErr w:type="gramStart"/>
-      <w:r>
-        <w:rPr>
-          <w:rFonts w:ascii="Consolas" w:eastAsia="Times New Roman" w:hAnsi="Consolas" w:cs="Courier New"/>
-          <w:color w:val="949C8B"/>
-          <w:sz w:val="20"/>
-          <w:szCs w:val="20"/>
-        </w:rPr>
-        <w:t>ggplot</w:t>
-      </w:r>
-      <w:proofErr w:type="spellEnd"/>
-      <w:r>
-        <w:rPr>
-          <w:rFonts w:ascii="Consolas" w:eastAsia="Times New Roman" w:hAnsi="Consolas" w:cs="Courier New"/>
-          <w:color w:val="949C8B"/>
-          <w:sz w:val="20"/>
-          <w:szCs w:val="20"/>
-        </w:rPr>
-        <w:t>(</w:t>
-      </w:r>
-      <w:proofErr w:type="gramEnd"/>
-      <w:r>
-        <w:rPr>
-          <w:rFonts w:ascii="Consolas" w:eastAsia="Times New Roman" w:hAnsi="Consolas" w:cs="Courier New"/>
-          <w:color w:val="949C8B"/>
-          <w:sz w:val="20"/>
-          <w:szCs w:val="20"/>
-        </w:rPr>
-        <w:t xml:space="preserve">table, </w:t>
-      </w:r>
-      <w:proofErr w:type="spellStart"/>
-      <w:r>
-        <w:rPr>
-          <w:rFonts w:ascii="Consolas" w:eastAsia="Times New Roman" w:hAnsi="Consolas" w:cs="Courier New"/>
-          <w:color w:val="949C8B"/>
-          <w:sz w:val="20"/>
-          <w:szCs w:val="20"/>
-        </w:rPr>
-        <w:t>aes</w:t>
-      </w:r>
-      <w:proofErr w:type="spellEnd"/>
-      <w:r>
-        <w:rPr>
-          <w:rFonts w:ascii="Consolas" w:eastAsia="Times New Roman" w:hAnsi="Consolas" w:cs="Courier New"/>
-          <w:color w:val="949C8B"/>
-          <w:sz w:val="20"/>
-          <w:szCs w:val="20"/>
-        </w:rPr>
-        <w:t>(x=</w:t>
-      </w:r>
-      <w:proofErr w:type="spellStart"/>
-      <w:r>
-        <w:rPr>
-          <w:rFonts w:ascii="Consolas" w:eastAsia="Times New Roman" w:hAnsi="Consolas" w:cs="Courier New"/>
-          <w:color w:val="949C8B"/>
-          <w:sz w:val="20"/>
-          <w:szCs w:val="20"/>
-        </w:rPr>
-        <w:t>annual_income_log</w:t>
-      </w:r>
-      <w:proofErr w:type="spellEnd"/>
-      <w:r>
-        <w:rPr>
-          <w:rFonts w:ascii="Consolas" w:eastAsia="Times New Roman" w:hAnsi="Consolas" w:cs="Courier New"/>
-          <w:color w:val="949C8B"/>
-          <w:sz w:val="20"/>
-          <w:szCs w:val="20"/>
-        </w:rPr>
-        <w:t>, y=</w:t>
-      </w:r>
-      <w:proofErr w:type="spellStart"/>
-      <w:r>
-        <w:rPr>
-          <w:rFonts w:ascii="Consolas" w:eastAsia="Times New Roman" w:hAnsi="Consolas" w:cs="Courier New"/>
-          <w:color w:val="949C8B"/>
-          <w:sz w:val="20"/>
-          <w:szCs w:val="20"/>
-        </w:rPr>
-        <w:t>well_being_experienced</w:t>
-      </w:r>
-      <w:proofErr w:type="spellEnd"/>
-      <w:r>
-        <w:rPr>
-          <w:rFonts w:ascii="Consolas" w:eastAsia="Times New Roman" w:hAnsi="Consolas" w:cs="Courier New"/>
-          <w:color w:val="949C8B"/>
-          <w:sz w:val="20"/>
-          <w:szCs w:val="20"/>
-        </w:rPr>
-        <w:t>)) +</w:t>
+        <w:t>&gt; p1 &lt;- ggplot(table, aes(x=annual_income_log, y=well_being_experienced)) +</w:t>
       </w:r>
     </w:p>
     <w:p>
@@ -8248,47 +6150,7 @@
           <w:sz w:val="20"/>
           <w:szCs w:val="20"/>
         </w:rPr>
-        <w:t xml:space="preserve">+   </w:t>
-      </w:r>
-      <w:proofErr w:type="spellStart"/>
-      <w:r>
-        <w:rPr>
-          <w:rFonts w:ascii="Consolas" w:eastAsia="Times New Roman" w:hAnsi="Consolas" w:cs="Courier New"/>
-          <w:color w:val="949C8B"/>
-          <w:sz w:val="20"/>
-          <w:szCs w:val="20"/>
-        </w:rPr>
-        <w:t>geom_</w:t>
-      </w:r>
-      <w:proofErr w:type="gramStart"/>
-      <w:r>
-        <w:rPr>
-          <w:rFonts w:ascii="Consolas" w:eastAsia="Times New Roman" w:hAnsi="Consolas" w:cs="Courier New"/>
-          <w:color w:val="949C8B"/>
-          <w:sz w:val="20"/>
-          <w:szCs w:val="20"/>
-        </w:rPr>
-        <w:t>point</w:t>
-      </w:r>
-      <w:proofErr w:type="spellEnd"/>
-      <w:r>
-        <w:rPr>
-          <w:rFonts w:ascii="Consolas" w:eastAsia="Times New Roman" w:hAnsi="Consolas" w:cs="Courier New"/>
-          <w:color w:val="949C8B"/>
-          <w:sz w:val="20"/>
-          <w:szCs w:val="20"/>
-        </w:rPr>
-        <w:t>(</w:t>
-      </w:r>
-      <w:proofErr w:type="gramEnd"/>
-      <w:r>
-        <w:rPr>
-          <w:rFonts w:ascii="Consolas" w:eastAsia="Times New Roman" w:hAnsi="Consolas" w:cs="Courier New"/>
-          <w:color w:val="949C8B"/>
-          <w:sz w:val="20"/>
-          <w:szCs w:val="20"/>
-        </w:rPr>
-        <w:t>) +</w:t>
+        <w:t>+   geom_point() +</w:t>
       </w:r>
     </w:p>
     <w:p>
@@ -8328,47 +6190,7 @@
           <w:sz w:val="20"/>
           <w:szCs w:val="20"/>
         </w:rPr>
-        <w:t xml:space="preserve">+   </w:t>
-      </w:r>
-      <w:proofErr w:type="spellStart"/>
-      <w:r>
-        <w:rPr>
-          <w:rFonts w:ascii="Consolas" w:eastAsia="Times New Roman" w:hAnsi="Consolas" w:cs="Courier New"/>
-          <w:color w:val="949C8B"/>
-          <w:sz w:val="20"/>
-          <w:szCs w:val="20"/>
-        </w:rPr>
-        <w:t>theme_</w:t>
-      </w:r>
-      <w:proofErr w:type="gramStart"/>
-      <w:r>
-        <w:rPr>
-          <w:rFonts w:ascii="Consolas" w:eastAsia="Times New Roman" w:hAnsi="Consolas" w:cs="Courier New"/>
-          <w:color w:val="949C8B"/>
-          <w:sz w:val="20"/>
-          <w:szCs w:val="20"/>
-        </w:rPr>
-        <w:t>bw</w:t>
-      </w:r>
-      <w:proofErr w:type="spellEnd"/>
-      <w:r>
-        <w:rPr>
-          <w:rFonts w:ascii="Consolas" w:eastAsia="Times New Roman" w:hAnsi="Consolas" w:cs="Courier New"/>
-          <w:color w:val="949C8B"/>
-          <w:sz w:val="20"/>
-          <w:szCs w:val="20"/>
-        </w:rPr>
-        <w:t>(</w:t>
-      </w:r>
-      <w:proofErr w:type="gramEnd"/>
-      <w:r>
-        <w:rPr>
-          <w:rFonts w:ascii="Consolas" w:eastAsia="Times New Roman" w:hAnsi="Consolas" w:cs="Courier New"/>
-          <w:color w:val="949C8B"/>
-          <w:sz w:val="20"/>
-          <w:szCs w:val="20"/>
-        </w:rPr>
-        <w:t>) +</w:t>
+        <w:t>+   theme_bw() +</w:t>
       </w:r>
     </w:p>
     <w:p>
@@ -8408,27 +6230,7 @@
           <w:sz w:val="20"/>
           <w:szCs w:val="20"/>
         </w:rPr>
-        <w:t xml:space="preserve">+   </w:t>
-      </w:r>
-      <w:proofErr w:type="gramStart"/>
-      <w:r>
-        <w:rPr>
-          <w:rFonts w:ascii="Consolas" w:eastAsia="Times New Roman" w:hAnsi="Consolas" w:cs="Courier New"/>
-          <w:color w:val="949C8B"/>
-          <w:sz w:val="20"/>
-          <w:szCs w:val="20"/>
-        </w:rPr>
-        <w:t>labs(</w:t>
-      </w:r>
-      <w:proofErr w:type="gramEnd"/>
-      <w:r>
-        <w:rPr>
-          <w:rFonts w:ascii="Consolas" w:eastAsia="Times New Roman" w:hAnsi="Consolas" w:cs="Courier New"/>
-          <w:color w:val="949C8B"/>
-          <w:sz w:val="20"/>
-          <w:szCs w:val="20"/>
-        </w:rPr>
-        <w:t>x="ln(Annual Income)", y="Well-Being Experienced") +</w:t>
+        <w:t>+   labs(x="ln(Annual Income)", y="Well-Being Experienced") +</w:t>
       </w:r>
     </w:p>
     <w:p>
@@ -8468,67 +6270,7 @@
           <w:sz w:val="20"/>
           <w:szCs w:val="20"/>
         </w:rPr>
-        <w:t xml:space="preserve">+   </w:t>
-      </w:r>
-      <w:proofErr w:type="spellStart"/>
-      <w:r>
-        <w:rPr>
-          <w:rFonts w:ascii="Consolas" w:eastAsia="Times New Roman" w:hAnsi="Consolas" w:cs="Courier New"/>
-          <w:color w:val="949C8B"/>
-          <w:sz w:val="20"/>
-          <w:szCs w:val="20"/>
-        </w:rPr>
-        <w:t>scale_x_</w:t>
-      </w:r>
-      <w:proofErr w:type="gramStart"/>
-      <w:r>
-        <w:rPr>
-          <w:rFonts w:ascii="Consolas" w:eastAsia="Times New Roman" w:hAnsi="Consolas" w:cs="Courier New"/>
-          <w:color w:val="949C8B"/>
-          <w:sz w:val="20"/>
-          <w:szCs w:val="20"/>
-        </w:rPr>
-        <w:t>continuous</w:t>
-      </w:r>
-      <w:proofErr w:type="spellEnd"/>
-      <w:r>
-        <w:rPr>
-          <w:rFonts w:ascii="Consolas" w:eastAsia="Times New Roman" w:hAnsi="Consolas" w:cs="Courier New"/>
-          <w:color w:val="949C8B"/>
-          <w:sz w:val="20"/>
-          <w:szCs w:val="20"/>
-        </w:rPr>
-        <w:t>(</w:t>
-      </w:r>
-      <w:proofErr w:type="gramEnd"/>
-      <w:r>
-        <w:rPr>
-          <w:rFonts w:ascii="Consolas" w:eastAsia="Times New Roman" w:hAnsi="Consolas" w:cs="Courier New"/>
-          <w:color w:val="949C8B"/>
-          <w:sz w:val="20"/>
-          <w:szCs w:val="20"/>
-        </w:rPr>
-        <w:t>labels = scales::</w:t>
-      </w:r>
-      <w:proofErr w:type="spellStart"/>
-      <w:r>
-        <w:rPr>
-          <w:rFonts w:ascii="Consolas" w:eastAsia="Times New Roman" w:hAnsi="Consolas" w:cs="Courier New"/>
-          <w:color w:val="949C8B"/>
-          <w:sz w:val="20"/>
-          <w:szCs w:val="20"/>
-        </w:rPr>
-        <w:t>number_format</w:t>
-      </w:r>
-      <w:proofErr w:type="spellEnd"/>
-      <w:r>
-        <w:rPr>
-          <w:rFonts w:ascii="Consolas" w:eastAsia="Times New Roman" w:hAnsi="Consolas" w:cs="Courier New"/>
-          <w:color w:val="949C8B"/>
-          <w:sz w:val="20"/>
-          <w:szCs w:val="20"/>
-        </w:rPr>
-        <w:t>(scale = 1, accuracy = 1))</w:t>
+        <w:t>+   scale_x_continuous(labels = scales::number_format(scale = 1, accuracy = 1))</w:t>
       </w:r>
     </w:p>
     <w:p>
@@ -8568,98 +6310,7 @@
           <w:sz w:val="20"/>
           <w:szCs w:val="20"/>
         </w:rPr>
-        <w:t xml:space="preserve">&gt; p2 &lt;- </w:t>
-      </w:r>
-      <w:proofErr w:type="spellStart"/>
-      <w:proofErr w:type="gramStart"/>
-      <w:r>
-        <w:rPr>
-          <w:rFonts w:ascii="Consolas" w:eastAsia="Times New Roman" w:hAnsi="Consolas" w:cs="Courier New"/>
-          <w:color w:val="949C8B"/>
-          <w:sz w:val="20"/>
-          <w:szCs w:val="20"/>
-        </w:rPr>
-        <w:t>ggplot</w:t>
-      </w:r>
-      <w:proofErr w:type="spellEnd"/>
-      <w:r>
-        <w:rPr>
-          <w:rFonts w:ascii="Consolas" w:eastAsia="Times New Roman" w:hAnsi="Consolas" w:cs="Courier New"/>
-          <w:color w:val="949C8B"/>
-          <w:sz w:val="20"/>
-          <w:szCs w:val="20"/>
-        </w:rPr>
-        <w:t>(</w:t>
-      </w:r>
-      <w:proofErr w:type="gramEnd"/>
-      <w:r>
-        <w:rPr>
-          <w:rFonts w:ascii="Consolas" w:eastAsia="Times New Roman" w:hAnsi="Consolas" w:cs="Courier New"/>
-          <w:color w:val="949C8B"/>
-          <w:sz w:val="20"/>
-          <w:szCs w:val="20"/>
-        </w:rPr>
-        <w:t xml:space="preserve">table, </w:t>
-      </w:r>
-      <w:proofErr w:type="spellStart"/>
-      <w:r>
-        <w:rPr>
-          <w:rFonts w:ascii="Consolas" w:eastAsia="Times New Roman" w:hAnsi="Consolas" w:cs="Courier New"/>
-          <w:color w:val="949C8B"/>
-          <w:sz w:val="20"/>
-          <w:szCs w:val="20"/>
-        </w:rPr>
-        <w:t>aes</w:t>
-      </w:r>
-      <w:proofErr w:type="spellEnd"/>
-      <w:r>
-        <w:rPr>
-          <w:rFonts w:ascii="Consolas" w:eastAsia="Times New Roman" w:hAnsi="Consolas" w:cs="Courier New"/>
-          <w:color w:val="949C8B"/>
-          <w:sz w:val="20"/>
-          <w:szCs w:val="20"/>
-        </w:rPr>
-        <w:t>(x=</w:t>
-      </w:r>
-      <w:proofErr w:type="spellStart"/>
-      <w:r>
-        <w:rPr>
-          <w:rFonts w:ascii="Consolas" w:eastAsia="Times New Roman" w:hAnsi="Consolas" w:cs="Courier New"/>
-          <w:color w:val="949C8B"/>
-          <w:sz w:val="20"/>
-          <w:szCs w:val="20"/>
-        </w:rPr>
-        <w:t>annual_income_log</w:t>
-      </w:r>
-      <w:proofErr w:type="spellEnd"/>
-      <w:r>
-        <w:rPr>
-          <w:rFonts w:ascii="Consolas" w:eastAsia="Times New Roman" w:hAnsi="Consolas" w:cs="Courier New"/>
-          <w:color w:val="949C8B"/>
-          <w:sz w:val="20"/>
-          <w:szCs w:val="20"/>
-        </w:rPr>
-        <w:t>, y=</w:t>
-      </w:r>
-      <w:proofErr w:type="spellStart"/>
-      <w:r>
-        <w:rPr>
-          <w:rFonts w:ascii="Consolas" w:eastAsia="Times New Roman" w:hAnsi="Consolas" w:cs="Courier New"/>
-          <w:color w:val="949C8B"/>
-          <w:sz w:val="20"/>
-          <w:szCs w:val="20"/>
-        </w:rPr>
-        <w:t>well_being_evaluative</w:t>
-      </w:r>
-      <w:proofErr w:type="spellEnd"/>
-      <w:r>
-        <w:rPr>
-          <w:rFonts w:ascii="Consolas" w:eastAsia="Times New Roman" w:hAnsi="Consolas" w:cs="Courier New"/>
-          <w:color w:val="949C8B"/>
-          <w:sz w:val="20"/>
-          <w:szCs w:val="20"/>
-        </w:rPr>
-        <w:t>)) +</w:t>
+        <w:t>&gt; p2 &lt;- ggplot(table, aes(x=annual_income_log, y=well_being_evaluative)) +</w:t>
       </w:r>
     </w:p>
     <w:p>
@@ -8699,47 +6350,7 @@
           <w:sz w:val="20"/>
           <w:szCs w:val="20"/>
         </w:rPr>
-        <w:t xml:space="preserve">+   </w:t>
-      </w:r>
-      <w:proofErr w:type="spellStart"/>
-      <w:r>
-        <w:rPr>
-          <w:rFonts w:ascii="Consolas" w:eastAsia="Times New Roman" w:hAnsi="Consolas" w:cs="Courier New"/>
-          <w:color w:val="949C8B"/>
-          <w:sz w:val="20"/>
-          <w:szCs w:val="20"/>
-        </w:rPr>
-        <w:t>geom_</w:t>
-      </w:r>
-      <w:proofErr w:type="gramStart"/>
-      <w:r>
-        <w:rPr>
-          <w:rFonts w:ascii="Consolas" w:eastAsia="Times New Roman" w:hAnsi="Consolas" w:cs="Courier New"/>
-          <w:color w:val="949C8B"/>
-          <w:sz w:val="20"/>
-          <w:szCs w:val="20"/>
-        </w:rPr>
-        <w:t>point</w:t>
-      </w:r>
-      <w:proofErr w:type="spellEnd"/>
-      <w:r>
-        <w:rPr>
-          <w:rFonts w:ascii="Consolas" w:eastAsia="Times New Roman" w:hAnsi="Consolas" w:cs="Courier New"/>
-          <w:color w:val="949C8B"/>
-          <w:sz w:val="20"/>
-          <w:szCs w:val="20"/>
-        </w:rPr>
-        <w:t>(</w:t>
-      </w:r>
-      <w:proofErr w:type="gramEnd"/>
-      <w:r>
-        <w:rPr>
-          <w:rFonts w:ascii="Consolas" w:eastAsia="Times New Roman" w:hAnsi="Consolas" w:cs="Courier New"/>
-          <w:color w:val="949C8B"/>
-          <w:sz w:val="20"/>
-          <w:szCs w:val="20"/>
-        </w:rPr>
-        <w:t>) +</w:t>
+        <w:t>+   geom_point() +</w:t>
       </w:r>
     </w:p>
     <w:p>
@@ -8779,47 +6390,7 @@
           <w:sz w:val="20"/>
           <w:szCs w:val="20"/>
         </w:rPr>
-        <w:t xml:space="preserve">+   </w:t>
-      </w:r>
-      <w:proofErr w:type="spellStart"/>
-      <w:r>
-        <w:rPr>
-          <w:rFonts w:ascii="Consolas" w:eastAsia="Times New Roman" w:hAnsi="Consolas" w:cs="Courier New"/>
-          <w:color w:val="949C8B"/>
-          <w:sz w:val="20"/>
-          <w:szCs w:val="20"/>
-        </w:rPr>
-        <w:t>theme_</w:t>
-      </w:r>
-      <w:proofErr w:type="gramStart"/>
-      <w:r>
-        <w:rPr>
-          <w:rFonts w:ascii="Consolas" w:eastAsia="Times New Roman" w:hAnsi="Consolas" w:cs="Courier New"/>
-          <w:color w:val="949C8B"/>
-          <w:sz w:val="20"/>
-          <w:szCs w:val="20"/>
-        </w:rPr>
-        <w:t>bw</w:t>
-      </w:r>
-      <w:proofErr w:type="spellEnd"/>
-      <w:r>
-        <w:rPr>
-          <w:rFonts w:ascii="Consolas" w:eastAsia="Times New Roman" w:hAnsi="Consolas" w:cs="Courier New"/>
-          <w:color w:val="949C8B"/>
-          <w:sz w:val="20"/>
-          <w:szCs w:val="20"/>
-        </w:rPr>
-        <w:t>(</w:t>
-      </w:r>
-      <w:proofErr w:type="gramEnd"/>
-      <w:r>
-        <w:rPr>
-          <w:rFonts w:ascii="Consolas" w:eastAsia="Times New Roman" w:hAnsi="Consolas" w:cs="Courier New"/>
-          <w:color w:val="949C8B"/>
-          <w:sz w:val="20"/>
-          <w:szCs w:val="20"/>
-        </w:rPr>
-        <w:t>) +</w:t>
+        <w:t>+   theme_bw() +</w:t>
       </w:r>
     </w:p>
     <w:p>
@@ -8859,27 +6430,7 @@
           <w:sz w:val="20"/>
           <w:szCs w:val="20"/>
         </w:rPr>
-        <w:t xml:space="preserve">+   </w:t>
-      </w:r>
-      <w:proofErr w:type="gramStart"/>
-      <w:r>
-        <w:rPr>
-          <w:rFonts w:ascii="Consolas" w:eastAsia="Times New Roman" w:hAnsi="Consolas" w:cs="Courier New"/>
-          <w:color w:val="949C8B"/>
-          <w:sz w:val="20"/>
-          <w:szCs w:val="20"/>
-        </w:rPr>
-        <w:t>labs(</w:t>
-      </w:r>
-      <w:proofErr w:type="gramEnd"/>
-      <w:r>
-        <w:rPr>
-          <w:rFonts w:ascii="Consolas" w:eastAsia="Times New Roman" w:hAnsi="Consolas" w:cs="Courier New"/>
-          <w:color w:val="949C8B"/>
-          <w:sz w:val="20"/>
-          <w:szCs w:val="20"/>
-        </w:rPr>
-        <w:t>x="ln(Annual Income)", y="Well-Being Evaluated") +</w:t>
+        <w:t>+   labs(x="ln(Annual Income)", y="Well-Being Evaluated") +</w:t>
       </w:r>
     </w:p>
     <w:p>
@@ -8919,67 +6470,7 @@
           <w:sz w:val="20"/>
           <w:szCs w:val="20"/>
         </w:rPr>
-        <w:t xml:space="preserve">+   </w:t>
-      </w:r>
-      <w:proofErr w:type="spellStart"/>
-      <w:r>
-        <w:rPr>
-          <w:rFonts w:ascii="Consolas" w:eastAsia="Times New Roman" w:hAnsi="Consolas" w:cs="Courier New"/>
-          <w:color w:val="949C8B"/>
-          <w:sz w:val="20"/>
-          <w:szCs w:val="20"/>
-        </w:rPr>
-        <w:t>scale_x_</w:t>
-      </w:r>
-      <w:proofErr w:type="gramStart"/>
-      <w:r>
-        <w:rPr>
-          <w:rFonts w:ascii="Consolas" w:eastAsia="Times New Roman" w:hAnsi="Consolas" w:cs="Courier New"/>
-          <w:color w:val="949C8B"/>
-          <w:sz w:val="20"/>
-          <w:szCs w:val="20"/>
-        </w:rPr>
-        <w:t>continuous</w:t>
-      </w:r>
-      <w:proofErr w:type="spellEnd"/>
-      <w:r>
-        <w:rPr>
-          <w:rFonts w:ascii="Consolas" w:eastAsia="Times New Roman" w:hAnsi="Consolas" w:cs="Courier New"/>
-          <w:color w:val="949C8B"/>
-          <w:sz w:val="20"/>
-          <w:szCs w:val="20"/>
-        </w:rPr>
-        <w:t>(</w:t>
-      </w:r>
-      <w:proofErr w:type="gramEnd"/>
-      <w:r>
-        <w:rPr>
-          <w:rFonts w:ascii="Consolas" w:eastAsia="Times New Roman" w:hAnsi="Consolas" w:cs="Courier New"/>
-          <w:color w:val="949C8B"/>
-          <w:sz w:val="20"/>
-          <w:szCs w:val="20"/>
-        </w:rPr>
-        <w:t>labels = scales::</w:t>
-      </w:r>
-      <w:proofErr w:type="spellStart"/>
-      <w:r>
-        <w:rPr>
-          <w:rFonts w:ascii="Consolas" w:eastAsia="Times New Roman" w:hAnsi="Consolas" w:cs="Courier New"/>
-          <w:color w:val="949C8B"/>
-          <w:sz w:val="20"/>
-          <w:szCs w:val="20"/>
-        </w:rPr>
-        <w:t>number_format</w:t>
-      </w:r>
-      <w:proofErr w:type="spellEnd"/>
-      <w:r>
-        <w:rPr>
-          <w:rFonts w:ascii="Consolas" w:eastAsia="Times New Roman" w:hAnsi="Consolas" w:cs="Courier New"/>
-          <w:color w:val="949C8B"/>
-          <w:sz w:val="20"/>
-          <w:szCs w:val="20"/>
-        </w:rPr>
-        <w:t>(scale = 1, accuracy = 1))</w:t>
+        <w:t>+   scale_x_continuous(labels = scales::number_format(scale = 1, accuracy = 1))</w:t>
       </w:r>
     </w:p>
     <w:p>
@@ -9019,29 +6510,7 @@
           <w:sz w:val="20"/>
           <w:szCs w:val="20"/>
         </w:rPr>
-        <w:t xml:space="preserve">&gt; </w:t>
-      </w:r>
-      <w:proofErr w:type="spellStart"/>
-      <w:proofErr w:type="gramStart"/>
-      <w:r>
-        <w:rPr>
-          <w:rFonts w:ascii="Consolas" w:eastAsia="Times New Roman" w:hAnsi="Consolas" w:cs="Courier New"/>
-          <w:color w:val="949C8B"/>
-          <w:sz w:val="20"/>
-          <w:szCs w:val="20"/>
-        </w:rPr>
-        <w:t>grid.arrange</w:t>
-      </w:r>
-      <w:proofErr w:type="spellEnd"/>
-      <w:proofErr w:type="gramEnd"/>
-      <w:r>
-        <w:rPr>
-          <w:rFonts w:ascii="Consolas" w:eastAsia="Times New Roman" w:hAnsi="Consolas" w:cs="Courier New"/>
-          <w:color w:val="949C8B"/>
-          <w:sz w:val="20"/>
-          <w:szCs w:val="20"/>
-        </w:rPr>
-        <w:t>(p1, p2)</w:t>
+        <w:t>&gt; grid.arrange(p1, p2)</w:t>
       </w:r>
     </w:p>
     <w:p>
@@ -9452,18 +6921,10 @@
         </w:rPr>
       </w:pPr>
       <w:r>
-        <w:t xml:space="preserve">From the </w:t>
-      </w:r>
-      <w:proofErr w:type="spellStart"/>
-      <w:r>
-        <w:t>box</w:t>
-      </w:r>
-      <w:r>
-        <w:t>cox</w:t>
-      </w:r>
-      <w:proofErr w:type="spellEnd"/>
-      <w:r>
-        <w:t xml:space="preserve"> estimation of the best transformation parameter for annual income, it looks like the peak of the graph is close to lambda = 0, which corresponds to a logarithmic transformation of X. Given this, and the scatterplots above, I believe a log transformation of income vs well-being is the best linear regression relationship.</w:t>
+        <w:t>From the box</w:t>
+      </w:r>
+      <w:r>
+        <w:t>cox estimation of the best transformation parameter for annual income, it looks like the peak of the graph is close to lambda = 0, which corresponds to a logarithmic transformation of X. Given this, and the scatterplots above, I believe a log transformation of income vs well-being is the best linear regression relationship.</w:t>
       </w:r>
     </w:p>
     <w:p/>
@@ -9757,23 +7218,7 @@
           <w:rFonts w:eastAsia="MS Mincho" w:cstheme="minorHAnsi"/>
           <w:lang w:eastAsia="ja-JP"/>
         </w:rPr>
-        <w:t xml:space="preserve">Use the article by </w:t>
-      </w:r>
-      <w:proofErr w:type="spellStart"/>
-      <w:r>
-        <w:rPr>
-          <w:rFonts w:eastAsia="MS Mincho" w:cstheme="minorHAnsi"/>
-          <w:lang w:eastAsia="ja-JP"/>
-        </w:rPr>
-        <w:t>Sarafidis</w:t>
-      </w:r>
-      <w:proofErr w:type="spellEnd"/>
-      <w:r>
-        <w:rPr>
-          <w:rFonts w:eastAsia="MS Mincho" w:cstheme="minorHAnsi"/>
-          <w:lang w:eastAsia="ja-JP"/>
-        </w:rPr>
-        <w:t xml:space="preserve"> et al. on Blackboard to answer the following questions.</w:t>
+        <w:t>Use the article by Sarafidis et al. on Blackboard to answer the following questions.</w:t>
       </w:r>
     </w:p>
     <w:p>
@@ -9922,46 +7367,14 @@
           <w:rFonts w:ascii="Calibri" w:eastAsia="Times New Roman" w:hAnsi="Calibri" w:cs="Calibri"/>
           <w:color w:val="000000"/>
         </w:rPr>
-        <w:t xml:space="preserve">The article by </w:t>
-      </w:r>
-      <w:proofErr w:type="spellStart"/>
-      <w:r>
-        <w:rPr>
-          <w:rFonts w:ascii="Calibri" w:eastAsia="Times New Roman" w:hAnsi="Calibri" w:cs="Calibri"/>
-          <w:color w:val="000000"/>
-        </w:rPr>
-        <w:t>Sarafidis</w:t>
-      </w:r>
-      <w:proofErr w:type="spellEnd"/>
-      <w:r>
-        <w:rPr>
-          <w:rFonts w:ascii="Calibri" w:eastAsia="Times New Roman" w:hAnsi="Calibri" w:cs="Calibri"/>
-          <w:color w:val="000000"/>
-        </w:rPr>
-        <w:t xml:space="preserve"> et al tests two hypotheses: the first being whether Clara cell protein (CC16) levels are associated with changes in alveolar integrity</w:t>
-      </w:r>
-      <w:r>
-        <w:rPr>
-          <w:rFonts w:ascii="Calibri" w:eastAsia="Times New Roman" w:hAnsi="Calibri" w:cs="Calibri"/>
-          <w:color w:val="000000"/>
-        </w:rPr>
-        <w:t xml:space="preserve"> that occur with different </w:t>
-      </w:r>
-      <w:proofErr w:type="spellStart"/>
-      <w:r>
-        <w:rPr>
-          <w:rFonts w:ascii="Calibri" w:eastAsia="Times New Roman" w:hAnsi="Calibri" w:cs="Calibri"/>
-          <w:color w:val="000000"/>
-        </w:rPr>
-        <w:t>ventilary</w:t>
-      </w:r>
-      <w:proofErr w:type="spellEnd"/>
-      <w:r>
-        <w:rPr>
-          <w:rFonts w:ascii="Calibri" w:eastAsia="Times New Roman" w:hAnsi="Calibri" w:cs="Calibri"/>
-          <w:color w:val="000000"/>
-        </w:rPr>
-        <w:t xml:space="preserve"> modes (HFOV vs SIMV). The second hypothesis being tested is whether Interleukin-6 (IL)-6 levels are associated with CC16 levels.</w:t>
+        <w:t>The article by Sarafidis et al tests two hypotheses: the first being whether Clara cell protein (CC16) levels are associated with changes in alveolar integrity</w:t>
+      </w:r>
+      <w:r>
+        <w:rPr>
+          <w:rFonts w:ascii="Calibri" w:eastAsia="Times New Roman" w:hAnsi="Calibri" w:cs="Calibri"/>
+          <w:color w:val="000000"/>
+        </w:rPr>
+        <w:t xml:space="preserve"> that occur with different ventilary modes (HFOV vs SIMV). The second hypothesis being tested is whether Interleukin-6 (IL)-6 levels are associated with CC16 levels.</w:t>
       </w:r>
       <w:r>
         <w:rPr>
@@ -10269,13 +7682,627 @@
     </w:p>
     <w:p>
       <w:pPr>
+        <w:shd w:val="clear" w:color="auto" w:fill="0B0A09"/>
+        <w:tabs>
+          <w:tab w:val="left" w:pos="916"/>
+          <w:tab w:val="left" w:pos="1832"/>
+          <w:tab w:val="left" w:pos="2748"/>
+          <w:tab w:val="left" w:pos="3664"/>
+          <w:tab w:val="left" w:pos="4580"/>
+          <w:tab w:val="left" w:pos="5496"/>
+          <w:tab w:val="left" w:pos="6412"/>
+          <w:tab w:val="left" w:pos="7328"/>
+          <w:tab w:val="left" w:pos="8244"/>
+          <w:tab w:val="left" w:pos="9160"/>
+          <w:tab w:val="left" w:pos="10076"/>
+          <w:tab w:val="left" w:pos="10992"/>
+          <w:tab w:val="left" w:pos="11908"/>
+          <w:tab w:val="left" w:pos="12824"/>
+          <w:tab w:val="left" w:pos="13740"/>
+          <w:tab w:val="left" w:pos="14656"/>
+        </w:tabs>
+        <w:wordWrap w:val="0"/>
+        <w:spacing w:after="0" w:line="240" w:lineRule="auto"/>
+        <w:rPr>
+          <w:rFonts w:ascii="Consolas" w:eastAsia="Times New Roman" w:hAnsi="Consolas" w:cs="Courier New"/>
+          <w:color w:val="949C8B"/>
+          <w:sz w:val="20"/>
+          <w:szCs w:val="20"/>
+        </w:rPr>
+      </w:pPr>
+      <w:r>
+        <w:rPr>
+          <w:rFonts w:ascii="Consolas" w:eastAsia="Times New Roman" w:hAnsi="Consolas" w:cs="Courier New"/>
+          <w:color w:val="949C8B"/>
+          <w:sz w:val="20"/>
+          <w:szCs w:val="20"/>
+        </w:rPr>
+        <w:t>&gt; my.t.test &lt;- function(mean1, mean2, sd1, sd2, n1, n2) {</w:t>
+      </w:r>
+    </w:p>
+    <w:p>
+      <w:pPr>
+        <w:shd w:val="clear" w:color="auto" w:fill="0B0A09"/>
+        <w:tabs>
+          <w:tab w:val="left" w:pos="916"/>
+          <w:tab w:val="left" w:pos="1832"/>
+          <w:tab w:val="left" w:pos="2748"/>
+          <w:tab w:val="left" w:pos="3664"/>
+          <w:tab w:val="left" w:pos="4580"/>
+          <w:tab w:val="left" w:pos="5496"/>
+          <w:tab w:val="left" w:pos="6412"/>
+          <w:tab w:val="left" w:pos="7328"/>
+          <w:tab w:val="left" w:pos="8244"/>
+          <w:tab w:val="left" w:pos="9160"/>
+          <w:tab w:val="left" w:pos="10076"/>
+          <w:tab w:val="left" w:pos="10992"/>
+          <w:tab w:val="left" w:pos="11908"/>
+          <w:tab w:val="left" w:pos="12824"/>
+          <w:tab w:val="left" w:pos="13740"/>
+          <w:tab w:val="left" w:pos="14656"/>
+        </w:tabs>
+        <w:wordWrap w:val="0"/>
+        <w:spacing w:after="0" w:line="240" w:lineRule="auto"/>
+        <w:rPr>
+          <w:rFonts w:ascii="Consolas" w:eastAsia="Times New Roman" w:hAnsi="Consolas" w:cs="Courier New"/>
+          <w:color w:val="949C8B"/>
+          <w:sz w:val="20"/>
+          <w:szCs w:val="20"/>
+        </w:rPr>
+      </w:pPr>
+      <w:r>
+        <w:rPr>
+          <w:rFonts w:ascii="Consolas" w:eastAsia="Times New Roman" w:hAnsi="Consolas" w:cs="Courier New"/>
+          <w:color w:val="949C8B"/>
+          <w:sz w:val="20"/>
+          <w:szCs w:val="20"/>
+        </w:rPr>
+        <w:t>+   t &lt;- (mean1 - mean2) / (sqrt((((sd1)**2)/n1) + ((sd2)**2)/n2))</w:t>
+      </w:r>
+    </w:p>
+    <w:p>
+      <w:pPr>
+        <w:shd w:val="clear" w:color="auto" w:fill="0B0A09"/>
+        <w:tabs>
+          <w:tab w:val="left" w:pos="916"/>
+          <w:tab w:val="left" w:pos="1832"/>
+          <w:tab w:val="left" w:pos="2748"/>
+          <w:tab w:val="left" w:pos="3664"/>
+          <w:tab w:val="left" w:pos="4580"/>
+          <w:tab w:val="left" w:pos="5496"/>
+          <w:tab w:val="left" w:pos="6412"/>
+          <w:tab w:val="left" w:pos="7328"/>
+          <w:tab w:val="left" w:pos="8244"/>
+          <w:tab w:val="left" w:pos="9160"/>
+          <w:tab w:val="left" w:pos="10076"/>
+          <w:tab w:val="left" w:pos="10992"/>
+          <w:tab w:val="left" w:pos="11908"/>
+          <w:tab w:val="left" w:pos="12824"/>
+          <w:tab w:val="left" w:pos="13740"/>
+          <w:tab w:val="left" w:pos="14656"/>
+        </w:tabs>
+        <w:wordWrap w:val="0"/>
+        <w:spacing w:after="0" w:line="240" w:lineRule="auto"/>
+        <w:rPr>
+          <w:rFonts w:ascii="Consolas" w:eastAsia="Times New Roman" w:hAnsi="Consolas" w:cs="Courier New"/>
+          <w:color w:val="949C8B"/>
+          <w:sz w:val="20"/>
+          <w:szCs w:val="20"/>
+        </w:rPr>
+      </w:pPr>
+      <w:r>
+        <w:rPr>
+          <w:rFonts w:ascii="Consolas" w:eastAsia="Times New Roman" w:hAnsi="Consolas" w:cs="Courier New"/>
+          <w:color w:val="949C8B"/>
+          <w:sz w:val="20"/>
+          <w:szCs w:val="20"/>
+        </w:rPr>
+        <w:t>+   return(2*pt(abs(t), df=n1+n2-2, lower.tail = F))</w:t>
+      </w:r>
+    </w:p>
+    <w:p>
+      <w:pPr>
+        <w:shd w:val="clear" w:color="auto" w:fill="0B0A09"/>
+        <w:tabs>
+          <w:tab w:val="left" w:pos="916"/>
+          <w:tab w:val="left" w:pos="1832"/>
+          <w:tab w:val="left" w:pos="2748"/>
+          <w:tab w:val="left" w:pos="3664"/>
+          <w:tab w:val="left" w:pos="4580"/>
+          <w:tab w:val="left" w:pos="5496"/>
+          <w:tab w:val="left" w:pos="6412"/>
+          <w:tab w:val="left" w:pos="7328"/>
+          <w:tab w:val="left" w:pos="8244"/>
+          <w:tab w:val="left" w:pos="9160"/>
+          <w:tab w:val="left" w:pos="10076"/>
+          <w:tab w:val="left" w:pos="10992"/>
+          <w:tab w:val="left" w:pos="11908"/>
+          <w:tab w:val="left" w:pos="12824"/>
+          <w:tab w:val="left" w:pos="13740"/>
+          <w:tab w:val="left" w:pos="14656"/>
+        </w:tabs>
+        <w:wordWrap w:val="0"/>
+        <w:spacing w:after="0" w:line="240" w:lineRule="auto"/>
+        <w:rPr>
+          <w:rFonts w:ascii="Consolas" w:eastAsia="Times New Roman" w:hAnsi="Consolas" w:cs="Courier New"/>
+          <w:color w:val="949C8B"/>
+          <w:sz w:val="20"/>
+          <w:szCs w:val="20"/>
+        </w:rPr>
+      </w:pPr>
+      <w:r>
+        <w:rPr>
+          <w:rFonts w:ascii="Consolas" w:eastAsia="Times New Roman" w:hAnsi="Consolas" w:cs="Courier New"/>
+          <w:color w:val="949C8B"/>
+          <w:sz w:val="20"/>
+          <w:szCs w:val="20"/>
+        </w:rPr>
+        <w:t>+ }</w:t>
+      </w:r>
+    </w:p>
+    <w:p>
+      <w:pPr>
+        <w:shd w:val="clear" w:color="auto" w:fill="0B0A09"/>
+        <w:tabs>
+          <w:tab w:val="left" w:pos="916"/>
+          <w:tab w:val="left" w:pos="1832"/>
+          <w:tab w:val="left" w:pos="2748"/>
+          <w:tab w:val="left" w:pos="3664"/>
+          <w:tab w:val="left" w:pos="4580"/>
+          <w:tab w:val="left" w:pos="5496"/>
+          <w:tab w:val="left" w:pos="6412"/>
+          <w:tab w:val="left" w:pos="7328"/>
+          <w:tab w:val="left" w:pos="8244"/>
+          <w:tab w:val="left" w:pos="9160"/>
+          <w:tab w:val="left" w:pos="10076"/>
+          <w:tab w:val="left" w:pos="10992"/>
+          <w:tab w:val="left" w:pos="11908"/>
+          <w:tab w:val="left" w:pos="12824"/>
+          <w:tab w:val="left" w:pos="13740"/>
+          <w:tab w:val="left" w:pos="14656"/>
+        </w:tabs>
+        <w:wordWrap w:val="0"/>
+        <w:spacing w:after="0" w:line="240" w:lineRule="auto"/>
+        <w:rPr>
+          <w:rFonts w:ascii="Consolas" w:eastAsia="Times New Roman" w:hAnsi="Consolas" w:cs="Courier New"/>
+          <w:color w:val="949C8B"/>
+          <w:sz w:val="20"/>
+          <w:szCs w:val="20"/>
+        </w:rPr>
+      </w:pPr>
+      <w:r>
+        <w:rPr>
+          <w:rFonts w:ascii="Consolas" w:eastAsia="Times New Roman" w:hAnsi="Consolas" w:cs="Courier New"/>
+          <w:color w:val="949C8B"/>
+          <w:sz w:val="20"/>
+          <w:szCs w:val="20"/>
+        </w:rPr>
+        <w:t xml:space="preserve">&gt; </w:t>
+      </w:r>
+    </w:p>
+    <w:p>
+      <w:pPr>
+        <w:shd w:val="clear" w:color="auto" w:fill="0B0A09"/>
+        <w:tabs>
+          <w:tab w:val="left" w:pos="916"/>
+          <w:tab w:val="left" w:pos="1832"/>
+          <w:tab w:val="left" w:pos="2748"/>
+          <w:tab w:val="left" w:pos="3664"/>
+          <w:tab w:val="left" w:pos="4580"/>
+          <w:tab w:val="left" w:pos="5496"/>
+          <w:tab w:val="left" w:pos="6412"/>
+          <w:tab w:val="left" w:pos="7328"/>
+          <w:tab w:val="left" w:pos="8244"/>
+          <w:tab w:val="left" w:pos="9160"/>
+          <w:tab w:val="left" w:pos="10076"/>
+          <w:tab w:val="left" w:pos="10992"/>
+          <w:tab w:val="left" w:pos="11908"/>
+          <w:tab w:val="left" w:pos="12824"/>
+          <w:tab w:val="left" w:pos="13740"/>
+          <w:tab w:val="left" w:pos="14656"/>
+        </w:tabs>
+        <w:wordWrap w:val="0"/>
+        <w:spacing w:after="0" w:line="240" w:lineRule="auto"/>
+        <w:rPr>
+          <w:rFonts w:ascii="Consolas" w:eastAsia="Times New Roman" w:hAnsi="Consolas" w:cs="Courier New"/>
+          <w:color w:val="949C8B"/>
+          <w:sz w:val="20"/>
+          <w:szCs w:val="20"/>
+        </w:rPr>
+      </w:pPr>
+      <w:r>
+        <w:rPr>
+          <w:rFonts w:ascii="Consolas" w:eastAsia="Times New Roman" w:hAnsi="Consolas" w:cs="Courier New"/>
+          <w:color w:val="949C8B"/>
+          <w:sz w:val="20"/>
+          <w:szCs w:val="20"/>
+        </w:rPr>
+        <w:t>&gt; my.t.test(909, 959, 217, 182, 12, 12)</w:t>
+      </w:r>
+    </w:p>
+    <w:p>
+      <w:pPr>
+        <w:shd w:val="clear" w:color="auto" w:fill="0B0A09"/>
+        <w:tabs>
+          <w:tab w:val="left" w:pos="916"/>
+          <w:tab w:val="left" w:pos="1832"/>
+          <w:tab w:val="left" w:pos="2748"/>
+          <w:tab w:val="left" w:pos="3664"/>
+          <w:tab w:val="left" w:pos="4580"/>
+          <w:tab w:val="left" w:pos="5496"/>
+          <w:tab w:val="left" w:pos="6412"/>
+          <w:tab w:val="left" w:pos="7328"/>
+          <w:tab w:val="left" w:pos="8244"/>
+          <w:tab w:val="left" w:pos="9160"/>
+          <w:tab w:val="left" w:pos="10076"/>
+          <w:tab w:val="left" w:pos="10992"/>
+          <w:tab w:val="left" w:pos="11908"/>
+          <w:tab w:val="left" w:pos="12824"/>
+          <w:tab w:val="left" w:pos="13740"/>
+          <w:tab w:val="left" w:pos="14656"/>
+        </w:tabs>
+        <w:wordWrap w:val="0"/>
+        <w:spacing w:after="0" w:line="240" w:lineRule="auto"/>
+        <w:rPr>
+          <w:rFonts w:ascii="Consolas" w:eastAsia="Times New Roman" w:hAnsi="Consolas" w:cs="Courier New"/>
+          <w:color w:val="FCFFE0"/>
+          <w:sz w:val="20"/>
+          <w:szCs w:val="20"/>
+          <w:bdr w:val="none" w:sz="0" w:space="0" w:color="auto" w:frame="1"/>
+        </w:rPr>
+      </w:pPr>
+      <w:r>
+        <w:rPr>
+          <w:rFonts w:ascii="Consolas" w:eastAsia="Times New Roman" w:hAnsi="Consolas" w:cs="Courier New"/>
+          <w:color w:val="FCFFE0"/>
+          <w:sz w:val="20"/>
+          <w:szCs w:val="20"/>
+          <w:bdr w:val="none" w:sz="0" w:space="0" w:color="auto" w:frame="1"/>
+        </w:rPr>
+        <w:t>[1] 0.547098</w:t>
+      </w:r>
+    </w:p>
+    <w:p>
+      <w:pPr>
+        <w:shd w:val="clear" w:color="auto" w:fill="0B0A09"/>
+        <w:tabs>
+          <w:tab w:val="left" w:pos="916"/>
+          <w:tab w:val="left" w:pos="1832"/>
+          <w:tab w:val="left" w:pos="2748"/>
+          <w:tab w:val="left" w:pos="3664"/>
+          <w:tab w:val="left" w:pos="4580"/>
+          <w:tab w:val="left" w:pos="5496"/>
+          <w:tab w:val="left" w:pos="6412"/>
+          <w:tab w:val="left" w:pos="7328"/>
+          <w:tab w:val="left" w:pos="8244"/>
+          <w:tab w:val="left" w:pos="9160"/>
+          <w:tab w:val="left" w:pos="10076"/>
+          <w:tab w:val="left" w:pos="10992"/>
+          <w:tab w:val="left" w:pos="11908"/>
+          <w:tab w:val="left" w:pos="12824"/>
+          <w:tab w:val="left" w:pos="13740"/>
+          <w:tab w:val="left" w:pos="14656"/>
+        </w:tabs>
+        <w:wordWrap w:val="0"/>
+        <w:spacing w:after="0" w:line="240" w:lineRule="auto"/>
+        <w:rPr>
+          <w:rFonts w:ascii="Consolas" w:eastAsia="Times New Roman" w:hAnsi="Consolas" w:cs="Courier New"/>
+          <w:color w:val="949C8B"/>
+          <w:sz w:val="20"/>
+          <w:szCs w:val="20"/>
+        </w:rPr>
+      </w:pPr>
+      <w:r>
+        <w:rPr>
+          <w:rFonts w:ascii="Consolas" w:eastAsia="Times New Roman" w:hAnsi="Consolas" w:cs="Courier New"/>
+          <w:color w:val="949C8B"/>
+          <w:sz w:val="20"/>
+          <w:szCs w:val="20"/>
+        </w:rPr>
+        <w:t>&gt; my.t.test(27, 27.1, 1.8, 1.5, 12, 12)</w:t>
+      </w:r>
+    </w:p>
+    <w:p>
+      <w:pPr>
+        <w:shd w:val="clear" w:color="auto" w:fill="0B0A09"/>
+        <w:tabs>
+          <w:tab w:val="left" w:pos="916"/>
+          <w:tab w:val="left" w:pos="1832"/>
+          <w:tab w:val="left" w:pos="2748"/>
+          <w:tab w:val="left" w:pos="3664"/>
+          <w:tab w:val="left" w:pos="4580"/>
+          <w:tab w:val="left" w:pos="5496"/>
+          <w:tab w:val="left" w:pos="6412"/>
+          <w:tab w:val="left" w:pos="7328"/>
+          <w:tab w:val="left" w:pos="8244"/>
+          <w:tab w:val="left" w:pos="9160"/>
+          <w:tab w:val="left" w:pos="10076"/>
+          <w:tab w:val="left" w:pos="10992"/>
+          <w:tab w:val="left" w:pos="11908"/>
+          <w:tab w:val="left" w:pos="12824"/>
+          <w:tab w:val="left" w:pos="13740"/>
+          <w:tab w:val="left" w:pos="14656"/>
+        </w:tabs>
+        <w:wordWrap w:val="0"/>
+        <w:spacing w:after="0" w:line="240" w:lineRule="auto"/>
+        <w:rPr>
+          <w:rFonts w:ascii="Consolas" w:eastAsia="Times New Roman" w:hAnsi="Consolas" w:cs="Courier New"/>
+          <w:color w:val="FCFFE0"/>
+          <w:sz w:val="20"/>
+          <w:szCs w:val="20"/>
+          <w:bdr w:val="none" w:sz="0" w:space="0" w:color="auto" w:frame="1"/>
+        </w:rPr>
+      </w:pPr>
+      <w:r>
+        <w:rPr>
+          <w:rFonts w:ascii="Consolas" w:eastAsia="Times New Roman" w:hAnsi="Consolas" w:cs="Courier New"/>
+          <w:color w:val="FCFFE0"/>
+          <w:sz w:val="20"/>
+          <w:szCs w:val="20"/>
+          <w:bdr w:val="none" w:sz="0" w:space="0" w:color="auto" w:frame="1"/>
+        </w:rPr>
+        <w:t>[1] 0.8838123</w:t>
+      </w:r>
+    </w:p>
+    <w:p>
+      <w:pPr>
+        <w:shd w:val="clear" w:color="auto" w:fill="0B0A09"/>
+        <w:tabs>
+          <w:tab w:val="left" w:pos="916"/>
+          <w:tab w:val="left" w:pos="1832"/>
+          <w:tab w:val="left" w:pos="2748"/>
+          <w:tab w:val="left" w:pos="3664"/>
+          <w:tab w:val="left" w:pos="4580"/>
+          <w:tab w:val="left" w:pos="5496"/>
+          <w:tab w:val="left" w:pos="6412"/>
+          <w:tab w:val="left" w:pos="7328"/>
+          <w:tab w:val="left" w:pos="8244"/>
+          <w:tab w:val="left" w:pos="9160"/>
+          <w:tab w:val="left" w:pos="10076"/>
+          <w:tab w:val="left" w:pos="10992"/>
+          <w:tab w:val="left" w:pos="11908"/>
+          <w:tab w:val="left" w:pos="12824"/>
+          <w:tab w:val="left" w:pos="13740"/>
+          <w:tab w:val="left" w:pos="14656"/>
+        </w:tabs>
+        <w:wordWrap w:val="0"/>
+        <w:spacing w:after="0" w:line="240" w:lineRule="auto"/>
+        <w:rPr>
+          <w:rFonts w:ascii="Consolas" w:eastAsia="Times New Roman" w:hAnsi="Consolas" w:cs="Courier New"/>
+          <w:color w:val="949C8B"/>
+          <w:sz w:val="20"/>
+          <w:szCs w:val="20"/>
+        </w:rPr>
+      </w:pPr>
+      <w:r>
+        <w:rPr>
+          <w:rFonts w:ascii="Consolas" w:eastAsia="Times New Roman" w:hAnsi="Consolas" w:cs="Courier New"/>
+          <w:color w:val="949C8B"/>
+          <w:sz w:val="20"/>
+          <w:szCs w:val="20"/>
+        </w:rPr>
+        <w:t>&gt; my.t.test(4.8, 5.1, 1.4, 1.8, 12, 12)</w:t>
+      </w:r>
+    </w:p>
+    <w:p>
+      <w:pPr>
+        <w:shd w:val="clear" w:color="auto" w:fill="0B0A09"/>
+        <w:tabs>
+          <w:tab w:val="left" w:pos="916"/>
+          <w:tab w:val="left" w:pos="1832"/>
+          <w:tab w:val="left" w:pos="2748"/>
+          <w:tab w:val="left" w:pos="3664"/>
+          <w:tab w:val="left" w:pos="4580"/>
+          <w:tab w:val="left" w:pos="5496"/>
+          <w:tab w:val="left" w:pos="6412"/>
+          <w:tab w:val="left" w:pos="7328"/>
+          <w:tab w:val="left" w:pos="8244"/>
+          <w:tab w:val="left" w:pos="9160"/>
+          <w:tab w:val="left" w:pos="10076"/>
+          <w:tab w:val="left" w:pos="10992"/>
+          <w:tab w:val="left" w:pos="11908"/>
+          <w:tab w:val="left" w:pos="12824"/>
+          <w:tab w:val="left" w:pos="13740"/>
+          <w:tab w:val="left" w:pos="14656"/>
+        </w:tabs>
+        <w:wordWrap w:val="0"/>
+        <w:spacing w:after="0" w:line="240" w:lineRule="auto"/>
+        <w:rPr>
+          <w:rFonts w:ascii="Consolas" w:eastAsia="Times New Roman" w:hAnsi="Consolas" w:cs="Courier New"/>
+          <w:color w:val="FCFFE0"/>
+          <w:sz w:val="20"/>
+          <w:szCs w:val="20"/>
+          <w:bdr w:val="none" w:sz="0" w:space="0" w:color="auto" w:frame="1"/>
+        </w:rPr>
+      </w:pPr>
+      <w:r>
+        <w:rPr>
+          <w:rFonts w:ascii="Consolas" w:eastAsia="Times New Roman" w:hAnsi="Consolas" w:cs="Courier New"/>
+          <w:color w:val="FCFFE0"/>
+          <w:sz w:val="20"/>
+          <w:szCs w:val="20"/>
+          <w:bdr w:val="none" w:sz="0" w:space="0" w:color="auto" w:frame="1"/>
+        </w:rPr>
+        <w:t>[1] 0.6530486</w:t>
+      </w:r>
+    </w:p>
+    <w:p>
+      <w:pPr>
+        <w:shd w:val="clear" w:color="auto" w:fill="0B0A09"/>
+        <w:tabs>
+          <w:tab w:val="left" w:pos="916"/>
+          <w:tab w:val="left" w:pos="1832"/>
+          <w:tab w:val="left" w:pos="2748"/>
+          <w:tab w:val="left" w:pos="3664"/>
+          <w:tab w:val="left" w:pos="4580"/>
+          <w:tab w:val="left" w:pos="5496"/>
+          <w:tab w:val="left" w:pos="6412"/>
+          <w:tab w:val="left" w:pos="7328"/>
+          <w:tab w:val="left" w:pos="8244"/>
+          <w:tab w:val="left" w:pos="9160"/>
+          <w:tab w:val="left" w:pos="10076"/>
+          <w:tab w:val="left" w:pos="10992"/>
+          <w:tab w:val="left" w:pos="11908"/>
+          <w:tab w:val="left" w:pos="12824"/>
+          <w:tab w:val="left" w:pos="13740"/>
+          <w:tab w:val="left" w:pos="14656"/>
+        </w:tabs>
+        <w:wordWrap w:val="0"/>
+        <w:spacing w:after="0" w:line="240" w:lineRule="auto"/>
+        <w:rPr>
+          <w:rFonts w:ascii="Consolas" w:eastAsia="Times New Roman" w:hAnsi="Consolas" w:cs="Courier New"/>
+          <w:color w:val="949C8B"/>
+          <w:sz w:val="20"/>
+          <w:szCs w:val="20"/>
+        </w:rPr>
+      </w:pPr>
+      <w:r>
+        <w:rPr>
+          <w:rFonts w:ascii="Consolas" w:eastAsia="Times New Roman" w:hAnsi="Consolas" w:cs="Courier New"/>
+          <w:color w:val="949C8B"/>
+          <w:sz w:val="20"/>
+          <w:szCs w:val="20"/>
+        </w:rPr>
+        <w:t>&gt; my.t.test(7.3, 7.3, 1.2, 1, 12, 12)</w:t>
+      </w:r>
+    </w:p>
+    <w:p>
+      <w:pPr>
+        <w:shd w:val="clear" w:color="auto" w:fill="0B0A09"/>
+        <w:tabs>
+          <w:tab w:val="left" w:pos="916"/>
+          <w:tab w:val="left" w:pos="1832"/>
+          <w:tab w:val="left" w:pos="2748"/>
+          <w:tab w:val="left" w:pos="3664"/>
+          <w:tab w:val="left" w:pos="4580"/>
+          <w:tab w:val="left" w:pos="5496"/>
+          <w:tab w:val="left" w:pos="6412"/>
+          <w:tab w:val="left" w:pos="7328"/>
+          <w:tab w:val="left" w:pos="8244"/>
+          <w:tab w:val="left" w:pos="9160"/>
+          <w:tab w:val="left" w:pos="10076"/>
+          <w:tab w:val="left" w:pos="10992"/>
+          <w:tab w:val="left" w:pos="11908"/>
+          <w:tab w:val="left" w:pos="12824"/>
+          <w:tab w:val="left" w:pos="13740"/>
+          <w:tab w:val="left" w:pos="14656"/>
+        </w:tabs>
+        <w:wordWrap w:val="0"/>
+        <w:spacing w:after="0" w:line="240" w:lineRule="auto"/>
+        <w:rPr>
+          <w:rFonts w:ascii="Consolas" w:eastAsia="Times New Roman" w:hAnsi="Consolas" w:cs="Courier New"/>
+          <w:color w:val="FCFFE0"/>
+          <w:sz w:val="20"/>
+          <w:szCs w:val="20"/>
+        </w:rPr>
+      </w:pPr>
+      <w:r>
+        <w:rPr>
+          <w:rFonts w:ascii="Consolas" w:eastAsia="Times New Roman" w:hAnsi="Consolas" w:cs="Courier New"/>
+          <w:color w:val="FCFFE0"/>
+          <w:sz w:val="20"/>
+          <w:szCs w:val="20"/>
+          <w:bdr w:val="none" w:sz="0" w:space="0" w:color="auto" w:frame="1"/>
+        </w:rPr>
+        <w:t>[1] 1</w:t>
+      </w:r>
+    </w:p>
+    <w:p>
+      <w:pPr>
         <w:spacing w:before="120" w:after="0" w:line="240" w:lineRule="auto"/>
-        <w:ind w:left="547"/>
-        <w:rPr>
-          <w:rFonts w:ascii="Calibri" w:eastAsia="Times New Roman" w:hAnsi="Calibri" w:cs="Calibri"/>
-          <w:color w:val="000000"/>
-        </w:rPr>
-      </w:pPr>
+        <w:rPr>
+          <w:rFonts w:ascii="Calibri" w:eastAsia="Times New Roman" w:hAnsi="Calibri" w:cs="Calibri"/>
+          <w:color w:val="000000"/>
+        </w:rPr>
+      </w:pPr>
+    </w:p>
+    <w:p>
+      <w:pPr>
+        <w:spacing w:before="120" w:after="0" w:line="240" w:lineRule="auto"/>
+        <w:rPr>
+          <w:rFonts w:ascii="Calibri" w:eastAsia="Times New Roman" w:hAnsi="Calibri" w:cs="Calibri"/>
+          <w:color w:val="000000"/>
+        </w:rPr>
+      </w:pPr>
+      <w:r>
+        <w:rPr>
+          <w:rFonts w:ascii="Calibri" w:eastAsia="Times New Roman" w:hAnsi="Calibri" w:cs="Calibri"/>
+          <w:color w:val="000000"/>
+        </w:rPr>
+        <w:t xml:space="preserve">My R program takes the means, standard deviations, and standard deviations and outputs p-values based on the t-distribution. I used the formula: </w:t>
+      </w:r>
+    </w:p>
+    <w:p>
+      <w:pPr>
+        <w:spacing w:before="120" w:after="0" w:line="240" w:lineRule="auto"/>
+        <w:rPr>
+          <w:rFonts w:ascii="Calibri" w:eastAsia="Times New Roman" w:hAnsi="Calibri" w:cs="Calibri"/>
+          <w:color w:val="000000"/>
+        </w:rPr>
+      </w:pPr>
+      <w:r>
+        <w:rPr>
+          <w:noProof/>
+        </w:rPr>
+        <w:lastRenderedPageBreak/>
+        <w:drawing>
+          <wp:inline distT="0" distB="0" distL="0" distR="0" wp14:anchorId="14D39589" wp14:editId="30CAB892">
+            <wp:extent cx="2314575" cy="1039008"/>
+            <wp:effectExtent l="0" t="0" r="0" b="0"/>
+            <wp:docPr id="9" name="Picture 9" descr="T-test - BIOLOGY FOR LIFE"/>
+            <wp:cNvGraphicFramePr>
+              <a:graphicFrameLocks xmlns:a="http://schemas.openxmlformats.org/drawingml/2006/main" noChangeAspect="1"/>
+            </wp:cNvGraphicFramePr>
+            <a:graphic xmlns:a="http://schemas.openxmlformats.org/drawingml/2006/main">
+              <a:graphicData uri="http://schemas.openxmlformats.org/drawingml/2006/picture">
+                <pic:pic xmlns:pic="http://schemas.openxmlformats.org/drawingml/2006/picture">
+                  <pic:nvPicPr>
+                    <pic:cNvPr id="0" name="Picture 3" descr="T-test - BIOLOGY FOR LIFE"/>
+                    <pic:cNvPicPr>
+                      <a:picLocks noChangeAspect="1" noChangeArrowheads="1"/>
+                    </pic:cNvPicPr>
+                  </pic:nvPicPr>
+                  <pic:blipFill>
+                    <a:blip r:embed="rId13">
+                      <a:extLst>
+                        <a:ext uri="{28A0092B-C50C-407E-A947-70E740481C1C}">
+                          <a14:useLocalDpi xmlns:a14="http://schemas.microsoft.com/office/drawing/2010/main" val="0"/>
+                        </a:ext>
+                      </a:extLst>
+                    </a:blip>
+                    <a:srcRect/>
+                    <a:stretch>
+                      <a:fillRect/>
+                    </a:stretch>
+                  </pic:blipFill>
+                  <pic:spPr bwMode="auto">
+                    <a:xfrm>
+                      <a:off x="0" y="0"/>
+                      <a:ext cx="2338002" cy="1049524"/>
+                    </a:xfrm>
+                    <a:prstGeom prst="rect">
+                      <a:avLst/>
+                    </a:prstGeom>
+                    <a:noFill/>
+                    <a:ln>
+                      <a:noFill/>
+                    </a:ln>
+                  </pic:spPr>
+                </pic:pic>
+              </a:graphicData>
+            </a:graphic>
+          </wp:inline>
+        </w:drawing>
+      </w:r>
+      <w:r>
+        <w:rPr>
+          <w:rFonts w:ascii="Calibri" w:eastAsia="Times New Roman" w:hAnsi="Calibri" w:cs="Calibri"/>
+          <w:color w:val="000000"/>
+        </w:rPr>
+        <w:t>to get the t-statistic. I then inputted this into the `pt` function in R to get the p-value and ensured to set lower.tail to false, and multiplied by two to get a two-sided p-value.</w:t>
+      </w:r>
+      <w:bookmarkStart w:id="0" w:name="_GoBack"/>
+      <w:bookmarkEnd w:id="0"/>
     </w:p>
     <w:p>
       <w:pPr>
@@ -10423,11 +8450,9 @@
         </w:rPr>
         <w:t>Yes, they reported testing the normality assumption using the KS test.</w:t>
       </w:r>
-      <w:bookmarkStart w:id="0" w:name="_GoBack"/>
-      <w:bookmarkEnd w:id="0"/>
     </w:p>
     <w:sectPr>
-      <w:footerReference w:type="default" r:id="rId13"/>
+      <w:footerReference w:type="default" r:id="rId14"/>
       <w:pgSz w:w="12240" w:h="15840"/>
       <w:pgMar w:top="1440" w:right="1440" w:bottom="1440" w:left="1440" w:header="720" w:footer="720" w:gutter="0"/>
       <w:cols w:space="720"/>

</xml_diff>